<commit_message>
Modified chapter 3 implementation structure
</commit_message>
<xml_diff>
--- a/Report 8 Nov .docx
+++ b/Report 8 Nov .docx
@@ -85,7 +85,6 @@
                                 <w:dataBinding w:prefixMappings="xmlns:ns0='http://schemas.microsoft.com/office/2006/coverPageProps'" w:xpath="/ns0:CoverPageProperties[1]/ns0:Abstract[1]" w:storeItemID="{55AF091B-3C7A-41E3-B477-F2FDAA23CFDA}"/>
                                 <w:text/>
                               </w:sdtPr>
-                              <w:sdtEndPr/>
                               <w:sdtContent>
                                 <w:r>
                                   <w:rPr>
@@ -110,7 +109,6 @@
                                 <w:dataBinding w:prefixMappings="xmlns:ns0='http://schemas.microsoft.com/office/2006/coverPageProps'" w:xpath="/ns0:CoverPageProperties[1]/ns0:Abstract[1]" w:storeItemID="{55AF091B-3C7A-41E3-B477-F2FDAA23CFDA}"/>
                                 <w:text/>
                               </w:sdtPr>
-                              <w:sdtEndPr/>
                               <w:sdtContent>
                                 <w:r>
                                   <w:t>2016</w:t>
@@ -140,7 +138,7 @@
           </mc:Choice>
           <mc:Fallback>
             <w:pict>
-              <v:rect w14:anchorId="07BE31E2" id="Rectangle_x0020_467" o:spid="_x0000_s1026" style="position:absolute;margin-left:128.05pt;margin-top:41.75pt;width:276.35pt;height:237.6pt;z-index:251660288;visibility:visible;mso-wrap-style:square;mso-width-percent:0;mso-height-percent:300;mso-wrap-distance-left:9pt;mso-wrap-distance-top:0;mso-wrap-distance-right:9pt;mso-wrap-distance-bottom:0;mso-position-horizontal:absolute;mso-position-horizontal-relative:page;mso-position-vertical:absolute;mso-position-vertical-relative:page;mso-width-percent:0;mso-height-percent:300;mso-width-relative:page;mso-height-relative:page;v-text-anchor:bottom" o:gfxdata="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" fillcolor="#44546a [3215]" stroked="f" strokeweight="1pt">
+              <v:rect w14:anchorId="07BE31E2" id="Rectangle 467" o:spid="_x0000_s1026" style="position:absolute;margin-left:128.05pt;margin-top:41.75pt;width:276.35pt;height:237.6pt;z-index:251660288;visibility:visible;mso-wrap-style:square;mso-width-percent:0;mso-height-percent:300;mso-wrap-distance-left:9pt;mso-wrap-distance-top:0;mso-wrap-distance-right:9pt;mso-wrap-distance-bottom:0;mso-position-horizontal:absolute;mso-position-horizontal-relative:page;mso-position-vertical:absolute;mso-position-vertical-relative:page;mso-width-percent:0;mso-height-percent:300;mso-width-relative:page;mso-height-relative:page;v-text-anchor:bottom" o:gfxdata="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" fillcolor="#44546a [3215]" stroked="f" strokeweight="1pt">
                 <v:textbox inset="14.4pt,14.4pt,14.4pt,28.8pt">
                   <w:txbxContent>
                     <w:p>
@@ -277,7 +275,7 @@
               </wp:anchor>
             </w:drawing>
           </mc:Choice>
-          <mc:Fallback xmlns:w16se="http://schemas.microsoft.com/office/word/2015/wordml/symex" xmlns:cx5="http://schemas.microsoft.com/office/drawing/2016/5/11/chartex" xmlns:cx4="http://schemas.microsoft.com/office/drawing/2016/5/10/chartex" xmlns:cx3="http://schemas.microsoft.com/office/drawing/2016/5/9/chartex" xmlns:cx2="http://schemas.microsoft.com/office/drawing/2015/10/21/chartex" xmlns:cx1="http://schemas.microsoft.com/office/drawing/2015/9/8/chartex" xmlns:cx="http://schemas.microsoft.com/office/drawing/2014/chartex">
+          <mc:Fallback xmlns:cx="http://schemas.microsoft.com/office/drawing/2014/chartex" xmlns:cx1="http://schemas.microsoft.com/office/drawing/2015/9/8/chartex" xmlns:cx2="http://schemas.microsoft.com/office/drawing/2015/10/21/chartex" xmlns:cx3="http://schemas.microsoft.com/office/drawing/2016/5/9/chartex" xmlns:cx4="http://schemas.microsoft.com/office/drawing/2016/5/10/chartex" xmlns:cx5="http://schemas.microsoft.com/office/drawing/2016/5/11/chartex" xmlns:w16se="http://schemas.microsoft.com/office/word/2015/wordml/symex">
             <w:pict>
               <v:rect w14:anchorId="36876CC2" id="Rectangle_x0020_468" o:spid="_x0000_s1026" style="position:absolute;margin-left:206.65pt;margin-top:21.5pt;width:293.25pt;height:554.4pt;z-index:251659264;visibility:visible;mso-wrap-style:square;mso-width-percent:0;mso-height-percent:700;mso-wrap-distance-left:9pt;mso-wrap-distance-top:0;mso-wrap-distance-right:9pt;mso-wrap-distance-bottom:0;mso-position-horizontal:absolute;mso-position-horizontal-relative:page;mso-position-vertical:absolute;mso-position-vertical-relative:page;mso-width-percent:0;mso-height-percent:700;mso-width-relative:page;mso-height-relative:page;v-text-anchor:middle" o:gfxdata="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" fillcolor="white [3212]" strokecolor="#747070 [1614]" strokeweight="1.25pt">
                 <w10:wrap anchorx="page" anchory="page"/>
@@ -406,7 +404,7 @@
           </mc:Choice>
           <mc:Fallback>
             <w:pict>
-              <v:rect w14:anchorId="3BF8EF0F" id="Rectangle_x0020_466" o:spid="_x0000_s1027" style="position:absolute;margin-left:0;margin-top:0;width:581.4pt;height:752.4pt;z-index:-251654144;visibility:visible;mso-wrap-style:square;mso-width-percent:950;mso-height-percent:950;mso-wrap-distance-left:9pt;mso-wrap-distance-top:0;mso-wrap-distance-right:9pt;mso-wrap-distance-bottom:0;mso-position-horizontal:center;mso-position-horizontal-relative:page;mso-position-vertical:center;mso-position-vertical-relative:page;mso-width-percent:950;mso-height-percent:950;mso-width-relative:page;mso-height-relative:page;v-text-anchor:middle" o:gfxdata="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" fillcolor="#deeaf6 [660]" stroked="f" strokeweight="1pt">
+              <v:rect w14:anchorId="3BF8EF0F" id="Rectangle 466" o:spid="_x0000_s1027" style="position:absolute;margin-left:0;margin-top:0;width:581.4pt;height:752.4pt;z-index:-251654144;visibility:visible;mso-wrap-style:square;mso-width-percent:950;mso-height-percent:950;mso-wrap-distance-left:9pt;mso-wrap-distance-top:0;mso-wrap-distance-right:9pt;mso-wrap-distance-bottom:0;mso-position-horizontal:center;mso-position-horizontal-relative:page;mso-position-vertical:center;mso-position-vertical-relative:page;mso-width-percent:950;mso-height-percent:950;mso-width-relative:page;mso-height-relative:page;v-text-anchor:middle" o:gfxdata="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" fillcolor="#deeaf6 [660]" stroked="f" strokeweight="1pt">
                 <v:fill color2="#9cc2e5 [1940]" rotate="t" focus="100%" type="gradient">
                   <o:fill v:ext="view" type="gradientUnscaled"/>
                 </v:fill>
@@ -512,7 +510,7 @@
               </wp:anchor>
             </w:drawing>
           </mc:Choice>
-          <mc:Fallback xmlns:w16se="http://schemas.microsoft.com/office/word/2015/wordml/symex" xmlns:cx5="http://schemas.microsoft.com/office/drawing/2016/5/11/chartex" xmlns:cx4="http://schemas.microsoft.com/office/drawing/2016/5/10/chartex" xmlns:cx3="http://schemas.microsoft.com/office/drawing/2016/5/9/chartex" xmlns:cx2="http://schemas.microsoft.com/office/drawing/2015/10/21/chartex" xmlns:cx1="http://schemas.microsoft.com/office/drawing/2015/9/8/chartex" xmlns:cx="http://schemas.microsoft.com/office/drawing/2014/chartex">
+          <mc:Fallback xmlns:cx="http://schemas.microsoft.com/office/drawing/2014/chartex" xmlns:cx1="http://schemas.microsoft.com/office/drawing/2015/9/8/chartex" xmlns:cx2="http://schemas.microsoft.com/office/drawing/2015/10/21/chartex" xmlns:cx3="http://schemas.microsoft.com/office/drawing/2016/5/9/chartex" xmlns:cx4="http://schemas.microsoft.com/office/drawing/2016/5/10/chartex" xmlns:cx5="http://schemas.microsoft.com/office/drawing/2016/5/11/chartex" xmlns:w16se="http://schemas.microsoft.com/office/word/2015/wordml/symex">
             <w:pict>
               <v:rect w14:anchorId="7818C9E0" id="Rectangle 469" o:spid="_x0000_s1026" style="position:absolute;margin-left:100.5pt;margin-top:638.25pt;width:366pt;height:3.75pt;flip:y;z-index:251661312;visibility:visible;mso-wrap-style:square;mso-width-percent:0;mso-height-percent:0;mso-wrap-distance-left:9pt;mso-wrap-distance-top:0;mso-wrap-distance-right:9pt;mso-wrap-distance-bottom:0;mso-position-horizontal:absolute;mso-position-horizontal-relative:page;mso-position-vertical:absolute;mso-position-vertical-relative:page;mso-width-percent:0;mso-height-percent:0;mso-width-relative:page;mso-height-relative:margin;v-text-anchor:middle" o:gfxdata="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" fillcolor="#5b9bd5 [3204]" stroked="f" strokeweight="1pt">
                 <w10:wrap anchorx="page" anchory="page"/>
@@ -578,7 +576,6 @@
                                 <w:dataBinding w:prefixMappings="xmlns:ns0='http://schemas.openxmlformats.org/package/2006/metadata/core-properties' xmlns:ns1='http://purl.org/dc/elements/1.1/'" w:xpath="/ns0:coreProperties[1]/ns1:creator[1]" w:storeItemID="{6C3C8BC8-F283-45AE-878A-BAB7291924A1}"/>
                                 <w:text/>
                               </w:sdtPr>
-                              <w:sdtEndPr/>
                               <w:sdtContent>
                                 <w:r>
                                   <w:rPr>
@@ -640,7 +637,7 @@
                 <v:stroke joinstyle="miter"/>
                 <v:path gradientshapeok="t" o:connecttype="rect"/>
               </v:shapetype>
-              <v:shape id="Text_x0020_Box_x0020_465" o:spid="_x0000_s1028" type="#_x0000_t202" style="position:absolute;margin-left:100.3pt;margin-top:617.2pt;width:381.75pt;height:35.25pt;z-index:251663360;visibility:visible;mso-wrap-style:square;mso-width-percent:0;mso-height-percent:0;mso-wrap-distance-left:9pt;mso-wrap-distance-top:0;mso-wrap-distance-right:9pt;mso-wrap-distance-bottom:0;mso-position-horizontal:absolute;mso-position-horizontal-relative:page;mso-position-vertical:absolute;mso-position-vertical-relative:page;mso-width-percent:0;mso-height-percent:0;mso-width-relative:page;mso-height-relative:margin;v-text-anchor:bottom" o:gfxdata="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" filled="f" stroked="f" strokeweight=".5pt">
+              <v:shape id="Text Box 465" o:spid="_x0000_s1028" type="#_x0000_t202" style="position:absolute;margin-left:100.3pt;margin-top:617.2pt;width:381.75pt;height:35.25pt;z-index:251663360;visibility:visible;mso-wrap-style:square;mso-width-percent:0;mso-height-percent:0;mso-wrap-distance-left:9pt;mso-wrap-distance-top:0;mso-wrap-distance-right:9pt;mso-wrap-distance-bottom:0;mso-position-horizontal:absolute;mso-position-horizontal-relative:page;mso-position-vertical:absolute;mso-position-vertical-relative:page;mso-width-percent:0;mso-height-percent:0;mso-width-relative:page;mso-height-relative:margin;v-text-anchor:bottom" o:gfxdata="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" filled="f" stroked="f" strokeweight=".5pt">
                 <v:textbox>
                   <w:txbxContent>
                     <w:p>
@@ -754,7 +751,6 @@
                               <w:dataBinding w:prefixMappings="xmlns:ns0='http://schemas.openxmlformats.org/package/2006/metadata/core-properties' xmlns:ns1='http://purl.org/dc/elements/1.1/'" w:xpath="/ns0:coreProperties[1]/ns1:title[1]" w:storeItemID="{6C3C8BC8-F283-45AE-878A-BAB7291924A1}"/>
                               <w:text/>
                             </w:sdtPr>
-                            <w:sdtEndPr/>
                             <w:sdtContent>
                               <w:p>
                                 <w:pPr>
@@ -790,7 +786,6 @@
                               <w:dataBinding w:prefixMappings="xmlns:ns0='http://schemas.openxmlformats.org/package/2006/metadata/core-properties' xmlns:ns1='http://purl.org/dc/elements/1.1/'" w:xpath="/ns0:coreProperties[1]/ns1:subject[1]" w:storeItemID="{6C3C8BC8-F283-45AE-878A-BAB7291924A1}"/>
                               <w:text/>
                             </w:sdtPr>
-                            <w:sdtEndPr/>
                             <w:sdtContent>
                               <w:p>
                                 <w:pPr>
@@ -830,11 +825,7 @@
           </mc:Choice>
           <mc:Fallback>
             <w:pict>
-              <v:shapetype w14:anchorId="15362205" id="_x0000_t202" coordsize="21600,21600" o:spt="202" path="m0,0l0,21600,21600,21600,21600,0xe">
-                <v:stroke joinstyle="miter"/>
-                <v:path gradientshapeok="t" o:connecttype="rect"/>
-              </v:shapetype>
-              <v:shape id="Text_x0020_Box_x0020_470" o:spid="_x0000_s1029" type="#_x0000_t202" style="position:absolute;margin-left:211.1pt;margin-top:351.4pt;width:271.3pt;height:48pt;z-index:251665408;visibility:visible;mso-wrap-style:square;mso-width-percent:0;mso-height-percent:280;mso-wrap-distance-left:9pt;mso-wrap-distance-top:0;mso-wrap-distance-right:9pt;mso-wrap-distance-bottom:0;mso-position-horizontal:absolute;mso-position-horizontal-relative:page;mso-position-vertical:absolute;mso-position-vertical-relative:page;mso-width-percent:0;mso-height-percent:280;mso-width-relative:page;mso-height-relative:page;v-text-anchor:top" o:gfxdata="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" filled="f" stroked="f" strokeweight=".5pt">
+              <v:shape w14:anchorId="15362205" id="Text Box 470" o:spid="_x0000_s1029" type="#_x0000_t202" style="position:absolute;margin-left:211.1pt;margin-top:351.4pt;width:271.3pt;height:48pt;z-index:251665408;visibility:visible;mso-wrap-style:square;mso-width-percent:0;mso-height-percent:280;mso-wrap-distance-left:9pt;mso-wrap-distance-top:0;mso-wrap-distance-right:9pt;mso-wrap-distance-bottom:0;mso-position-horizontal:absolute;mso-position-horizontal-relative:page;mso-position-vertical:absolute;mso-position-vertical-relative:page;mso-width-percent:0;mso-height-percent:280;mso-width-relative:page;mso-height-relative:page;v-text-anchor:top" o:gfxdata="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" filled="f" stroked="f" strokeweight=".5pt">
                 <v:textbox style="mso-fit-shape-to-text:t">
                   <w:txbxContent>
                     <w:sdt>
@@ -848,7 +839,6 @@
                         <w:dataBinding w:prefixMappings="xmlns:ns0='http://schemas.openxmlformats.org/package/2006/metadata/core-properties' xmlns:ns1='http://purl.org/dc/elements/1.1/'" w:xpath="/ns0:coreProperties[1]/ns1:title[1]" w:storeItemID="{6C3C8BC8-F283-45AE-878A-BAB7291924A1}"/>
                         <w:text/>
                       </w:sdtPr>
-                      <w:sdtEndPr/>
                       <w:sdtContent>
                         <w:p>
                           <w:pPr>
@@ -884,7 +874,6 @@
                         <w:dataBinding w:prefixMappings="xmlns:ns0='http://schemas.openxmlformats.org/package/2006/metadata/core-properties' xmlns:ns1='http://purl.org/dc/elements/1.1/'" w:xpath="/ns0:coreProperties[1]/ns1:subject[1]" w:storeItemID="{6C3C8BC8-F283-45AE-878A-BAB7291924A1}"/>
                         <w:text/>
                       </w:sdtPr>
-                      <w:sdtEndPr/>
                       <w:sdtContent>
                         <w:p>
                           <w:pPr>
@@ -8802,7 +8791,15 @@
     </w:p>
     <w:p>
       <w:r>
-        <w:t>Our scope is to create an appointment booking and management web application and also a mobile application that will assist students and lecturers in making appointments between each other. The desire of this new process of making an appointment through the web application and mobile application is to provide greater standardisation and reduce current inefficiencies arising from inconsistent practices.</w:t>
+        <w:t xml:space="preserve">Our scope is to create an appointment booking and management web application and also a mobile application that will assist students and lecturers in making appointments between each other. The desire of this new process of making an appointment through the web application and mobile application is to provide greater </w:t>
+      </w:r>
+      <w:proofErr w:type="spellStart"/>
+      <w:r>
+        <w:t>standardisation</w:t>
+      </w:r>
+      <w:proofErr w:type="spellEnd"/>
+      <w:r>
+        <w:t xml:space="preserve"> and reduce current inefficiencies arising from inconsistent practices.</w:t>
       </w:r>
     </w:p>
     <w:p/>
@@ -9068,7 +9065,6 @@
           <w:id w:val="353318279"/>
           <w:citation/>
         </w:sdtPr>
-        <w:sdtEndPr/>
         <w:sdtContent>
           <w:r>
             <w:fldChar w:fldCharType="begin"/>
@@ -9105,7 +9101,6 @@
           <w:id w:val="-1680425332"/>
           <w:citation/>
         </w:sdtPr>
-        <w:sdtEndPr/>
         <w:sdtContent>
           <w:r>
             <w:fldChar w:fldCharType="begin"/>
@@ -9534,8 +9529,13 @@
             <w:pPr>
               <w:cnfStyle w:val="000000100000" w:firstRow="0" w:lastRow="0" w:firstColumn="0" w:lastColumn="0" w:oddVBand="0" w:evenVBand="0" w:oddHBand="1" w:evenHBand="0" w:firstRowFirstColumn="0" w:firstRowLastColumn="0" w:lastRowFirstColumn="0" w:lastRowLastColumn="0"/>
             </w:pPr>
-            <w:r>
-              <w:t>VARCHAR(50)</w:t>
+            <w:proofErr w:type="gramStart"/>
+            <w:r>
+              <w:t>VARCHAR(</w:t>
+            </w:r>
+            <w:proofErr w:type="gramEnd"/>
+            <w:r>
+              <w:t>50)</w:t>
             </w:r>
           </w:p>
         </w:tc>
@@ -9603,8 +9603,13 @@
             <w:pPr>
               <w:cnfStyle w:val="000000000000" w:firstRow="0" w:lastRow="0" w:firstColumn="0" w:lastColumn="0" w:oddVBand="0" w:evenVBand="0" w:oddHBand="0" w:evenHBand="0" w:firstRowFirstColumn="0" w:firstRowLastColumn="0" w:lastRowFirstColumn="0" w:lastRowLastColumn="0"/>
             </w:pPr>
-            <w:r>
-              <w:t>VARCHAR(50)</w:t>
+            <w:proofErr w:type="gramStart"/>
+            <w:r>
+              <w:t>VARCHAR(</w:t>
+            </w:r>
+            <w:proofErr w:type="gramEnd"/>
+            <w:r>
+              <w:t>50)</w:t>
             </w:r>
           </w:p>
         </w:tc>
@@ -9675,8 +9680,13 @@
             <w:pPr>
               <w:cnfStyle w:val="000000100000" w:firstRow="0" w:lastRow="0" w:firstColumn="0" w:lastColumn="0" w:oddVBand="0" w:evenVBand="0" w:oddHBand="1" w:evenHBand="0" w:firstRowFirstColumn="0" w:firstRowLastColumn="0" w:lastRowFirstColumn="0" w:lastRowLastColumn="0"/>
             </w:pPr>
-            <w:r>
-              <w:t>VARCHAR(50)</w:t>
+            <w:proofErr w:type="gramStart"/>
+            <w:r>
+              <w:t>VARCHAR(</w:t>
+            </w:r>
+            <w:proofErr w:type="gramEnd"/>
+            <w:r>
+              <w:t>50)</w:t>
             </w:r>
           </w:p>
         </w:tc>
@@ -9731,9 +9741,11 @@
             <w:tcW w:w="1833" w:type="dxa"/>
           </w:tcPr>
           <w:p>
+            <w:proofErr w:type="spellStart"/>
             <w:r>
               <w:t>lectureusername</w:t>
             </w:r>
+            <w:proofErr w:type="spellEnd"/>
           </w:p>
         </w:tc>
         <w:tc>
@@ -9744,8 +9756,13 @@
             <w:pPr>
               <w:cnfStyle w:val="000000000000" w:firstRow="0" w:lastRow="0" w:firstColumn="0" w:lastColumn="0" w:oddVBand="0" w:evenVBand="0" w:oddHBand="0" w:evenHBand="0" w:firstRowFirstColumn="0" w:firstRowLastColumn="0" w:lastRowFirstColumn="0" w:lastRowLastColumn="0"/>
             </w:pPr>
-            <w:r>
-              <w:t>VARCHAR(100)</w:t>
+            <w:proofErr w:type="gramStart"/>
+            <w:r>
+              <w:t>VARCHAR(</w:t>
+            </w:r>
+            <w:proofErr w:type="gramEnd"/>
+            <w:r>
+              <w:t>100)</w:t>
             </w:r>
           </w:p>
         </w:tc>
@@ -9809,9 +9826,11 @@
             <w:tcW w:w="1833" w:type="dxa"/>
           </w:tcPr>
           <w:p>
+            <w:proofErr w:type="spellStart"/>
             <w:r>
               <w:t>studentusername</w:t>
             </w:r>
+            <w:proofErr w:type="spellEnd"/>
           </w:p>
         </w:tc>
         <w:tc>
@@ -9822,8 +9841,13 @@
             <w:pPr>
               <w:cnfStyle w:val="000000100000" w:firstRow="0" w:lastRow="0" w:firstColumn="0" w:lastColumn="0" w:oddVBand="0" w:evenVBand="0" w:oddHBand="1" w:evenHBand="0" w:firstRowFirstColumn="0" w:firstRowLastColumn="0" w:lastRowFirstColumn="0" w:lastRowLastColumn="0"/>
             </w:pPr>
-            <w:r>
-              <w:t xml:space="preserve">VARCHAR(100) </w:t>
+            <w:proofErr w:type="gramStart"/>
+            <w:r>
+              <w:t>VARCHAR(</w:t>
+            </w:r>
+            <w:proofErr w:type="gramEnd"/>
+            <w:r>
+              <w:t xml:space="preserve">100) </w:t>
             </w:r>
           </w:p>
         </w:tc>
@@ -9884,9 +9908,11 @@
             <w:tcW w:w="1833" w:type="dxa"/>
           </w:tcPr>
           <w:p>
+            <w:proofErr w:type="spellStart"/>
             <w:r>
               <w:t>isActive</w:t>
             </w:r>
+            <w:proofErr w:type="spellEnd"/>
           </w:p>
         </w:tc>
         <w:tc>
@@ -9897,8 +9923,13 @@
             <w:pPr>
               <w:cnfStyle w:val="000000000000" w:firstRow="0" w:lastRow="0" w:firstColumn="0" w:lastColumn="0" w:oddVBand="0" w:evenVBand="0" w:oddHBand="0" w:evenHBand="0" w:firstRowFirstColumn="0" w:firstRowLastColumn="0" w:lastRowFirstColumn="0" w:lastRowLastColumn="0"/>
             </w:pPr>
-            <w:r>
-              <w:t>VARCHAR(10)</w:t>
+            <w:proofErr w:type="gramStart"/>
+            <w:r>
+              <w:t>VARCHAR(</w:t>
+            </w:r>
+            <w:proofErr w:type="gramEnd"/>
+            <w:r>
+              <w:t>10)</w:t>
             </w:r>
           </w:p>
         </w:tc>
@@ -10074,8 +10105,13 @@
             <w:pPr>
               <w:cnfStyle w:val="000000100000" w:firstRow="0" w:lastRow="0" w:firstColumn="0" w:lastColumn="0" w:oddVBand="0" w:evenVBand="0" w:oddHBand="1" w:evenHBand="0" w:firstRowFirstColumn="0" w:firstRowLastColumn="0" w:lastRowFirstColumn="0" w:lastRowLastColumn="0"/>
             </w:pPr>
-            <w:r>
-              <w:t>VARCHAR(100)</w:t>
+            <w:proofErr w:type="gramStart"/>
+            <w:r>
+              <w:t>VARCHAR(</w:t>
+            </w:r>
+            <w:proofErr w:type="gramEnd"/>
+            <w:r>
+              <w:t>100)</w:t>
             </w:r>
           </w:p>
         </w:tc>
@@ -10143,8 +10179,13 @@
             <w:pPr>
               <w:cnfStyle w:val="000000000000" w:firstRow="0" w:lastRow="0" w:firstColumn="0" w:lastColumn="0" w:oddVBand="0" w:evenVBand="0" w:oddHBand="0" w:evenHBand="0" w:firstRowFirstColumn="0" w:firstRowLastColumn="0" w:lastRowFirstColumn="0" w:lastRowLastColumn="0"/>
             </w:pPr>
-            <w:r>
-              <w:t>VARCHAR(45)</w:t>
+            <w:proofErr w:type="gramStart"/>
+            <w:r>
+              <w:t>VARCHAR(</w:t>
+            </w:r>
+            <w:proofErr w:type="gramEnd"/>
+            <w:r>
+              <w:t>45)</w:t>
             </w:r>
           </w:p>
         </w:tc>
@@ -10202,9 +10243,11 @@
             <w:tcW w:w="1494" w:type="dxa"/>
           </w:tcPr>
           <w:p>
+            <w:proofErr w:type="spellStart"/>
             <w:r>
               <w:t>firstname</w:t>
             </w:r>
+            <w:proofErr w:type="spellEnd"/>
           </w:p>
         </w:tc>
         <w:tc>
@@ -10215,8 +10258,13 @@
             <w:pPr>
               <w:cnfStyle w:val="000000100000" w:firstRow="0" w:lastRow="0" w:firstColumn="0" w:lastColumn="0" w:oddVBand="0" w:evenVBand="0" w:oddHBand="1" w:evenHBand="0" w:firstRowFirstColumn="0" w:firstRowLastColumn="0" w:lastRowFirstColumn="0" w:lastRowLastColumn="0"/>
             </w:pPr>
-            <w:r>
-              <w:t>VARCHAR(100)</w:t>
+            <w:proofErr w:type="gramStart"/>
+            <w:r>
+              <w:t>VARCHAR(</w:t>
+            </w:r>
+            <w:proofErr w:type="gramEnd"/>
+            <w:r>
+              <w:t>100)</w:t>
             </w:r>
           </w:p>
         </w:tc>
@@ -10271,9 +10319,11 @@
             <w:tcW w:w="1494" w:type="dxa"/>
           </w:tcPr>
           <w:p>
+            <w:proofErr w:type="spellStart"/>
             <w:r>
               <w:t>lastname</w:t>
             </w:r>
+            <w:proofErr w:type="spellEnd"/>
           </w:p>
         </w:tc>
         <w:tc>
@@ -10284,8 +10334,13 @@
             <w:pPr>
               <w:cnfStyle w:val="000000000000" w:firstRow="0" w:lastRow="0" w:firstColumn="0" w:lastColumn="0" w:oddVBand="0" w:evenVBand="0" w:oddHBand="0" w:evenHBand="0" w:firstRowFirstColumn="0" w:firstRowLastColumn="0" w:lastRowFirstColumn="0" w:lastRowLastColumn="0"/>
             </w:pPr>
-            <w:r>
-              <w:t>VARCHAR(100)</w:t>
+            <w:proofErr w:type="gramStart"/>
+            <w:r>
+              <w:t>VARCHAR(</w:t>
+            </w:r>
+            <w:proofErr w:type="gramEnd"/>
+            <w:r>
+              <w:t>100)</w:t>
             </w:r>
           </w:p>
         </w:tc>
@@ -10356,9 +10411,11 @@
             <w:pPr>
               <w:cnfStyle w:val="000000100000" w:firstRow="0" w:lastRow="0" w:firstColumn="0" w:lastColumn="0" w:oddVBand="0" w:evenVBand="0" w:oddHBand="1" w:evenHBand="0" w:firstRowFirstColumn="0" w:firstRowLastColumn="0" w:lastRowFirstColumn="0" w:lastRowLastColumn="0"/>
             </w:pPr>
+            <w:proofErr w:type="gramStart"/>
             <w:r>
               <w:t>VARCHAR(</w:t>
             </w:r>
+            <w:proofErr w:type="gramEnd"/>
             <w:r>
               <w:t>24</w:t>
             </w:r>
@@ -10431,9 +10488,11 @@
             <w:pPr>
               <w:cnfStyle w:val="000000000000" w:firstRow="0" w:lastRow="0" w:firstColumn="0" w:lastColumn="0" w:oddVBand="0" w:evenVBand="0" w:oddHBand="0" w:evenHBand="0" w:firstRowFirstColumn="0" w:firstRowLastColumn="0" w:lastRowFirstColumn="0" w:lastRowLastColumn="0"/>
             </w:pPr>
+            <w:proofErr w:type="gramStart"/>
             <w:r>
               <w:t>VARCHAR(</w:t>
             </w:r>
+            <w:proofErr w:type="gramEnd"/>
             <w:r>
               <w:t>24</w:t>
             </w:r>
@@ -10509,8 +10568,13 @@
             <w:pPr>
               <w:cnfStyle w:val="000000100000" w:firstRow="0" w:lastRow="0" w:firstColumn="0" w:lastColumn="0" w:oddVBand="0" w:evenVBand="0" w:oddHBand="1" w:evenHBand="0" w:firstRowFirstColumn="0" w:firstRowLastColumn="0" w:lastRowFirstColumn="0" w:lastRowLastColumn="0"/>
             </w:pPr>
-            <w:r>
-              <w:t>VARCHAR(100)</w:t>
+            <w:proofErr w:type="gramStart"/>
+            <w:r>
+              <w:t>VARCHAR(</w:t>
+            </w:r>
+            <w:proofErr w:type="gramEnd"/>
+            <w:r>
+              <w:t>100)</w:t>
             </w:r>
           </w:p>
         </w:tc>
@@ -10578,9 +10642,11 @@
             <w:pPr>
               <w:cnfStyle w:val="000000000000" w:firstRow="0" w:lastRow="0" w:firstColumn="0" w:lastColumn="0" w:oddVBand="0" w:evenVBand="0" w:oddHBand="0" w:evenHBand="0" w:firstRowFirstColumn="0" w:firstRowLastColumn="0" w:lastRowFirstColumn="0" w:lastRowLastColumn="0"/>
             </w:pPr>
+            <w:proofErr w:type="gramStart"/>
             <w:r>
               <w:t>VARCHAR(</w:t>
             </w:r>
+            <w:proofErr w:type="gramEnd"/>
             <w:r>
               <w:t>2</w:t>
             </w:r>
@@ -10761,8 +10827,13 @@
             <w:pPr>
               <w:cnfStyle w:val="000000100000" w:firstRow="0" w:lastRow="0" w:firstColumn="0" w:lastColumn="0" w:oddVBand="0" w:evenVBand="0" w:oddHBand="1" w:evenHBand="0" w:firstRowFirstColumn="0" w:firstRowLastColumn="0" w:lastRowFirstColumn="0" w:lastRowLastColumn="0"/>
             </w:pPr>
-            <w:r>
-              <w:t>VARCHAR(100)</w:t>
+            <w:proofErr w:type="gramStart"/>
+            <w:r>
+              <w:t>VARCHAR(</w:t>
+            </w:r>
+            <w:proofErr w:type="gramEnd"/>
+            <w:r>
+              <w:t>100)</w:t>
             </w:r>
           </w:p>
         </w:tc>
@@ -10817,9 +10888,11 @@
             <w:tcW w:w="1501" w:type="dxa"/>
           </w:tcPr>
           <w:p>
+            <w:proofErr w:type="spellStart"/>
             <w:r>
               <w:t>firstname</w:t>
             </w:r>
+            <w:proofErr w:type="spellEnd"/>
           </w:p>
         </w:tc>
         <w:tc>
@@ -10830,8 +10903,13 @@
             <w:pPr>
               <w:cnfStyle w:val="000000000000" w:firstRow="0" w:lastRow="0" w:firstColumn="0" w:lastColumn="0" w:oddVBand="0" w:evenVBand="0" w:oddHBand="0" w:evenHBand="0" w:firstRowFirstColumn="0" w:firstRowLastColumn="0" w:lastRowFirstColumn="0" w:lastRowLastColumn="0"/>
             </w:pPr>
-            <w:r>
-              <w:t>VARCHAR(100)</w:t>
+            <w:proofErr w:type="gramStart"/>
+            <w:r>
+              <w:t>VARCHAR(</w:t>
+            </w:r>
+            <w:proofErr w:type="gramEnd"/>
+            <w:r>
+              <w:t>100)</w:t>
             </w:r>
           </w:p>
         </w:tc>
@@ -10889,9 +10967,11 @@
             <w:tcW w:w="1501" w:type="dxa"/>
           </w:tcPr>
           <w:p>
+            <w:proofErr w:type="spellStart"/>
             <w:r>
               <w:t>lastname</w:t>
             </w:r>
+            <w:proofErr w:type="spellEnd"/>
           </w:p>
         </w:tc>
         <w:tc>
@@ -10902,8 +10982,13 @@
             <w:pPr>
               <w:cnfStyle w:val="000000100000" w:firstRow="0" w:lastRow="0" w:firstColumn="0" w:lastColumn="0" w:oddVBand="0" w:evenVBand="0" w:oddHBand="1" w:evenHBand="0" w:firstRowFirstColumn="0" w:firstRowLastColumn="0" w:lastRowFirstColumn="0" w:lastRowLastColumn="0"/>
             </w:pPr>
-            <w:r>
-              <w:t>VARCHAR(100)</w:t>
+            <w:proofErr w:type="gramStart"/>
+            <w:r>
+              <w:t>VARCHAR(</w:t>
+            </w:r>
+            <w:proofErr w:type="gramEnd"/>
+            <w:r>
+              <w:t>100)</w:t>
             </w:r>
           </w:p>
         </w:tc>
@@ -10972,8 +11057,13 @@
             <w:pPr>
               <w:cnfStyle w:val="000000000000" w:firstRow="0" w:lastRow="0" w:firstColumn="0" w:lastColumn="0" w:oddVBand="0" w:evenVBand="0" w:oddHBand="0" w:evenHBand="0" w:firstRowFirstColumn="0" w:firstRowLastColumn="0" w:lastRowFirstColumn="0" w:lastRowLastColumn="0"/>
             </w:pPr>
-            <w:r>
-              <w:t>VARCHAR(24)</w:t>
+            <w:proofErr w:type="gramStart"/>
+            <w:r>
+              <w:t>VARCHAR(</w:t>
+            </w:r>
+            <w:proofErr w:type="gramEnd"/>
+            <w:r>
+              <w:t>24)</w:t>
             </w:r>
           </w:p>
         </w:tc>
@@ -11044,8 +11134,13 @@
             <w:pPr>
               <w:cnfStyle w:val="000000100000" w:firstRow="0" w:lastRow="0" w:firstColumn="0" w:lastColumn="0" w:oddVBand="0" w:evenVBand="0" w:oddHBand="1" w:evenHBand="0" w:firstRowFirstColumn="0" w:firstRowLastColumn="0" w:lastRowFirstColumn="0" w:lastRowLastColumn="0"/>
             </w:pPr>
-            <w:r>
-              <w:t>VARCHAR(24)</w:t>
+            <w:proofErr w:type="gramStart"/>
+            <w:r>
+              <w:t>VARCHAR(</w:t>
+            </w:r>
+            <w:proofErr w:type="gramEnd"/>
+            <w:r>
+              <w:t>24)</w:t>
             </w:r>
           </w:p>
         </w:tc>
@@ -11113,8 +11208,13 @@
             <w:pPr>
               <w:cnfStyle w:val="000000000000" w:firstRow="0" w:lastRow="0" w:firstColumn="0" w:lastColumn="0" w:oddVBand="0" w:evenVBand="0" w:oddHBand="0" w:evenHBand="0" w:firstRowFirstColumn="0" w:firstRowLastColumn="0" w:lastRowFirstColumn="0" w:lastRowLastColumn="0"/>
             </w:pPr>
-            <w:r>
-              <w:t>VARCHAR(200)</w:t>
+            <w:proofErr w:type="gramStart"/>
+            <w:r>
+              <w:t>VARCHAR(</w:t>
+            </w:r>
+            <w:proofErr w:type="gramEnd"/>
+            <w:r>
+              <w:t>200)</w:t>
             </w:r>
           </w:p>
         </w:tc>
@@ -11168,9 +11268,11 @@
       <w:pPr>
         <w:pStyle w:val="Heading4"/>
       </w:pPr>
+      <w:proofErr w:type="spellStart"/>
       <w:r>
         <w:t>Studentlectureassignment</w:t>
       </w:r>
+      <w:proofErr w:type="spellEnd"/>
     </w:p>
     <w:tbl>
       <w:tblPr>
@@ -11277,9 +11379,11 @@
             <w:tcW w:w="1833" w:type="dxa"/>
           </w:tcPr>
           <w:p>
+            <w:proofErr w:type="spellStart"/>
             <w:r>
               <w:t>lectureusername</w:t>
             </w:r>
+            <w:proofErr w:type="spellEnd"/>
           </w:p>
         </w:tc>
         <w:tc>
@@ -11290,8 +11394,13 @@
             <w:pPr>
               <w:cnfStyle w:val="000000100000" w:firstRow="0" w:lastRow="0" w:firstColumn="0" w:lastColumn="0" w:oddVBand="0" w:evenVBand="0" w:oddHBand="1" w:evenHBand="0" w:firstRowFirstColumn="0" w:firstRowLastColumn="0" w:lastRowFirstColumn="0" w:lastRowLastColumn="0"/>
             </w:pPr>
-            <w:r>
-              <w:t>VARCHAR(100)</w:t>
+            <w:proofErr w:type="gramStart"/>
+            <w:r>
+              <w:t>VARCHAR(</w:t>
+            </w:r>
+            <w:proofErr w:type="gramEnd"/>
+            <w:r>
+              <w:t>100)</w:t>
             </w:r>
           </w:p>
         </w:tc>
@@ -11352,9 +11461,11 @@
             <w:tcW w:w="1833" w:type="dxa"/>
           </w:tcPr>
           <w:p>
+            <w:proofErr w:type="spellStart"/>
             <w:r>
               <w:t>studentusername</w:t>
             </w:r>
+            <w:proofErr w:type="spellEnd"/>
           </w:p>
         </w:tc>
         <w:tc>
@@ -11365,8 +11476,13 @@
             <w:pPr>
               <w:cnfStyle w:val="000000000000" w:firstRow="0" w:lastRow="0" w:firstColumn="0" w:lastColumn="0" w:oddVBand="0" w:evenVBand="0" w:oddHBand="0" w:evenHBand="0" w:firstRowFirstColumn="0" w:firstRowLastColumn="0" w:lastRowFirstColumn="0" w:lastRowLastColumn="0"/>
             </w:pPr>
-            <w:r>
-              <w:t>VARCHAR(100)</w:t>
+            <w:proofErr w:type="gramStart"/>
+            <w:r>
+              <w:t>VARCHAR(</w:t>
+            </w:r>
+            <w:proofErr w:type="gramEnd"/>
+            <w:r>
+              <w:t>100)</w:t>
             </w:r>
           </w:p>
         </w:tc>
@@ -11443,8 +11559,13 @@
             <w:pPr>
               <w:cnfStyle w:val="000000100000" w:firstRow="0" w:lastRow="0" w:firstColumn="0" w:lastColumn="0" w:oddVBand="0" w:evenVBand="0" w:oddHBand="1" w:evenHBand="0" w:firstRowFirstColumn="0" w:firstRowLastColumn="0" w:lastRowFirstColumn="0" w:lastRowLastColumn="0"/>
             </w:pPr>
-            <w:r>
-              <w:t>VARCHAR(45)</w:t>
+            <w:proofErr w:type="gramStart"/>
+            <w:r>
+              <w:t>VARCHAR(</w:t>
+            </w:r>
+            <w:proofErr w:type="gramEnd"/>
+            <w:r>
+              <w:t>45)</w:t>
             </w:r>
           </w:p>
         </w:tc>
@@ -11620,8 +11741,13 @@
             <w:pPr>
               <w:cnfStyle w:val="000000100000" w:firstRow="0" w:lastRow="0" w:firstColumn="0" w:lastColumn="0" w:oddVBand="0" w:evenVBand="0" w:oddHBand="1" w:evenHBand="0" w:firstRowFirstColumn="0" w:firstRowLastColumn="0" w:lastRowFirstColumn="0" w:lastRowLastColumn="0"/>
             </w:pPr>
-            <w:r>
-              <w:t>VARCHAR(45)</w:t>
+            <w:proofErr w:type="gramStart"/>
+            <w:r>
+              <w:t>VARCHAR(</w:t>
+            </w:r>
+            <w:proofErr w:type="gramEnd"/>
+            <w:r>
+              <w:t>45)</w:t>
             </w:r>
           </w:p>
         </w:tc>
@@ -11981,19 +12107,20 @@
       </w:pPr>
       <w:bookmarkStart w:id="13" w:name="_Toc466468743"/>
       <w:r>
-        <w:t>Technologies and tools</w:t>
+        <w:t xml:space="preserve">Technologies and </w:t>
       </w:r>
       <w:bookmarkEnd w:id="13"/>
+      <w:r>
+        <w:t>Tools</w:t>
+      </w:r>
     </w:p>
     <w:p>
       <w:pPr>
         <w:pStyle w:val="Heading3"/>
       </w:pPr>
-      <w:bookmarkStart w:id="14" w:name="_Toc466468744"/>
-      <w:r>
-        <w:t>Android Studio</w:t>
-      </w:r>
-      <w:bookmarkEnd w:id="14"/>
+      <w:r>
+        <w:t>Android OS Application Client</w:t>
+      </w:r>
     </w:p>
     <w:p>
       <w:r>
@@ -12061,7 +12188,6 @@
           <w:id w:val="736444366"/>
           <w:citation/>
         </w:sdtPr>
-        <w:sdtEndPr/>
         <w:sdtContent>
           <w:r>
             <w:fldChar w:fldCharType="begin"/>
@@ -12324,7 +12450,6 @@
           <w:id w:val="1773052078"/>
           <w:citation/>
         </w:sdtPr>
-        <w:sdtEndPr/>
         <w:sdtContent>
           <w:r>
             <w:rPr>
@@ -12385,12 +12510,10 @@
       <w:pPr>
         <w:pStyle w:val="Heading3"/>
       </w:pPr>
-      <w:bookmarkStart w:id="15" w:name="_Toc466468745"/>
       <w:r>
         <w:lastRenderedPageBreak/>
-        <w:t>NetBeans</w:t>
-      </w:r>
-      <w:bookmarkEnd w:id="15"/>
+        <w:t>Service Oriented Web Server Application</w:t>
+      </w:r>
     </w:p>
     <w:p>
       <w:r>
@@ -12400,7 +12523,15 @@
     <w:p/>
     <w:p>
       <w:r>
-        <w:t>The NetBeans IDE enhance the management of the projects by offering a variety of ways to view the projects. For instance, one can view multiple project windows and few helpful tools thus allowing developers to concentrate on their data faster. Developers can quickly detect errors in their codes using the various tools such as FindBugs tool offered by NetBeans IDE. Besides, they can set breakpoints in their source codes and monitor the</w:t>
+        <w:t xml:space="preserve">The NetBeans IDE enhance the management of the projects by offering a variety of ways to view the projects. For instance, one can view multiple project windows and few helpful tools thus allowing developers to concentrate on their data faster. Developers can quickly detect errors in their codes using the various tools such as </w:t>
+      </w:r>
+      <w:proofErr w:type="spellStart"/>
+      <w:r>
+        <w:t>FindBugs</w:t>
+      </w:r>
+      <w:proofErr w:type="spellEnd"/>
+      <w:r>
+        <w:t xml:space="preserve"> tool offered by NetBeans IDE. Besides, they can set breakpoints in their source codes and monitor the</w:t>
       </w:r>
       <w:r>
         <w:t xml:space="preserve"> executions of the program.</w:t>
@@ -12410,7 +12541,6 @@
           <w:id w:val="897709238"/>
           <w:citation/>
         </w:sdtPr>
-        <w:sdtEndPr/>
         <w:sdtContent>
           <w:r>
             <w:fldChar w:fldCharType="begin"/>
@@ -12442,39 +12572,81 @@
       <w:pPr>
         <w:pStyle w:val="Heading3"/>
       </w:pPr>
-      <w:bookmarkStart w:id="16" w:name="_Toc466468746"/>
-      <w:r>
-        <w:t>Glass Fish</w:t>
-      </w:r>
-      <w:bookmarkEnd w:id="16"/>
+      <w:r>
+        <w:t>MySQL Relational Data Base Management System</w:t>
+      </w:r>
     </w:p>
     <w:p>
-      <w:r>
-        <w:t xml:space="preserve">GlassFish is a project that was developed by Sun Microsystems to support Java EE platform. It can enhance the development of scalable and portable applications. </w:t>
+      <w:proofErr w:type="spellStart"/>
+      <w:r>
+        <w:t>GlassFish</w:t>
+      </w:r>
+      <w:proofErr w:type="spellEnd"/>
+      <w:r>
+        <w:t xml:space="preserve"> is a project that was developed by Sun Microsystems to support Java EE platform. It can enhance the development of scalable and portable applications. </w:t>
       </w:r>
     </w:p>
     <w:p>
       <w:r>
-        <w:t>The GlassFish Server reduces the footprint’s size by loading it when necessary only. Thus, the load time is reduced significantly saving time. Besides, it reduces the amount of resources used by the application because of the limited footprint sizes.</w:t>
+        <w:t xml:space="preserve">The </w:t>
+      </w:r>
+      <w:proofErr w:type="spellStart"/>
+      <w:r>
+        <w:t>GlassFish</w:t>
+      </w:r>
+      <w:proofErr w:type="spellEnd"/>
+      <w:r>
+        <w:t xml:space="preserve"> Server reduces the footprint’s size by loading it when necessary only. Thus, the load time is reduced significantly saving time. Besides, it reduces the amount of resources used by the application because of the limited footprint sizes.</w:t>
       </w:r>
     </w:p>
     <w:p/>
     <w:p>
       <w:r>
-        <w:t>The developers can choose the tools they are conformable with to use on GlassFish. For instance, they can adopt either NetBeans or Eclipse to develop their applications with GlassFish. Developers are also able to save time by using GlassFish along other tools such as Eclipse and NetBeans. This is because the combination reduces the typical six steps in development to only three steps. Besides, it uses sessions to store data that eliminate the need to repopulate the session during the development process.</w:t>
+        <w:t xml:space="preserve">The developers can choose the tools they are conformable with to use on </w:t>
+      </w:r>
+      <w:proofErr w:type="spellStart"/>
+      <w:r>
+        <w:t>GlassFish</w:t>
+      </w:r>
+      <w:proofErr w:type="spellEnd"/>
+      <w:r>
+        <w:t xml:space="preserve">. For instance, they can adopt either NetBeans or Eclipse to develop their applications with </w:t>
+      </w:r>
+      <w:proofErr w:type="spellStart"/>
+      <w:r>
+        <w:t>GlassFish</w:t>
+      </w:r>
+      <w:proofErr w:type="spellEnd"/>
+      <w:r>
+        <w:t xml:space="preserve">. Developers are also able to save time by using </w:t>
+      </w:r>
+      <w:proofErr w:type="spellStart"/>
+      <w:r>
+        <w:t>GlassFish</w:t>
+      </w:r>
+      <w:proofErr w:type="spellEnd"/>
+      <w:r>
+        <w:t xml:space="preserve"> along other tools such as Eclipse and NetBeans. This is because the combination reduces the typical six steps in development to only three steps. Besides, it uses sessions to store data that eliminate the need to repopulate the session during the development process.</w:t>
       </w:r>
     </w:p>
     <w:p/>
     <w:p>
       <w:r>
-        <w:t xml:space="preserve">An extra benefit of GlassFish Server is that it is available in many languages. As such, it can be used by developers from around the world comfortably because they can choose the languages they are comfortable with </w:t>
+        <w:t xml:space="preserve">An extra benefit of </w:t>
+      </w:r>
+      <w:proofErr w:type="spellStart"/>
+      <w:r>
+        <w:t>GlassFish</w:t>
+      </w:r>
+      <w:proofErr w:type="spellEnd"/>
+      <w:r>
+        <w:t xml:space="preserve"> Server is that it is available in many languages. As such, it can be used by developers from around the world comfortably because they can choose the languages they are comfortable with </w:t>
       </w:r>
       <w:sdt>
         <w:sdtPr>
           <w:id w:val="1072465807"/>
           <w:citation/>
         </w:sdtPr>
-        <w:sdtEndPr/>
         <w:sdtContent>
           <w:r>
             <w:fldChar w:fldCharType="begin"/>
@@ -12506,12 +12678,10 @@
       <w:pPr>
         <w:pStyle w:val="Heading3"/>
       </w:pPr>
-      <w:bookmarkStart w:id="17" w:name="_Toc466468747"/>
       <w:r>
         <w:lastRenderedPageBreak/>
-        <w:t>Web Services</w:t>
-      </w:r>
-      <w:bookmarkEnd w:id="17"/>
+        <w:t>Development Tools</w:t>
+      </w:r>
     </w:p>
     <w:p>
       <w:pPr>
@@ -12585,7 +12755,6 @@
           <w:id w:val="-469590542"/>
           <w:citation/>
         </w:sdtPr>
-        <w:sdtEndPr/>
         <w:sdtContent>
           <w:r>
             <w:rPr>
@@ -12628,11 +12797,9 @@
       <w:pPr>
         <w:pStyle w:val="Heading3"/>
       </w:pPr>
-      <w:bookmarkStart w:id="18" w:name="_Toc466468748"/>
-      <w:r>
-        <w:t>Web Server</w:t>
-      </w:r>
-      <w:bookmarkEnd w:id="18"/>
+      <w:r>
+        <w:t>Version Control Software</w:t>
+      </w:r>
     </w:p>
     <w:p>
       <w:pPr>
@@ -12737,7 +12904,6 @@
           <w:id w:val="-1629847368"/>
           <w:citation/>
         </w:sdtPr>
-        <w:sdtEndPr/>
         <w:sdtContent>
           <w:r>
             <w:rPr>
@@ -12793,16 +12959,6 @@
     </w:p>
     <w:p>
       <w:pPr>
-        <w:pStyle w:val="Heading3"/>
-      </w:pPr>
-      <w:bookmarkStart w:id="19" w:name="_Toc466468749"/>
-      <w:r>
-        <w:t>XML Soap</w:t>
-      </w:r>
-      <w:bookmarkEnd w:id="19"/>
-    </w:p>
-    <w:p>
-      <w:pPr>
         <w:spacing w:line="480" w:lineRule="auto"/>
         <w:rPr>
           <w:rFonts w:cs="Times New Roman"/>
@@ -12941,7 +13097,6 @@
           <w:id w:val="-360058814"/>
           <w:citation/>
         </w:sdtPr>
-        <w:sdtEndPr/>
         <w:sdtContent>
           <w:r>
             <w:rPr>
@@ -12979,17 +13134,6 @@
         </w:sdtContent>
       </w:sdt>
     </w:p>
-    <w:p/>
-    <w:p>
-      <w:pPr>
-        <w:pStyle w:val="Heading3"/>
-      </w:pPr>
-      <w:bookmarkStart w:id="20" w:name="_Toc466468750"/>
-      <w:r>
-        <w:t>MySQL</w:t>
-      </w:r>
-      <w:bookmarkEnd w:id="20"/>
-    </w:p>
     <w:p>
       <w:r>
         <w:t xml:space="preserve">For our </w:t>
@@ -13023,7 +13167,6 @@
           <w:id w:val="223725243"/>
           <w:citation/>
         </w:sdtPr>
-        <w:sdtEndPr/>
         <w:sdtContent>
           <w:r>
             <w:fldChar w:fldCharType="begin"/>
@@ -13068,7 +13211,6 @@
         <w:rPr>
           <w:rFonts w:cs="Times New Roman"/>
         </w:rPr>
-        <w:lastRenderedPageBreak/>
         <w:t>MySQL is a database server that is</w:t>
       </w:r>
       <w:r>
@@ -13118,7 +13260,14 @@
         <w:rPr>
           <w:rFonts w:cs="Times New Roman"/>
         </w:rPr>
-        <w:t xml:space="preserve">MySQL has a secure and flexible system that supports password and privileges. As such, it can prevent unauthorized access to the data stored. </w:t>
+        <w:t xml:space="preserve">MySQL has a secure and flexible system that supports password and </w:t>
+      </w:r>
+      <w:r>
+        <w:rPr>
+          <w:rFonts w:cs="Times New Roman"/>
+        </w:rPr>
+        <w:lastRenderedPageBreak/>
+        <w:t xml:space="preserve">privileges. As such, it can prevent unauthorized access to the data stored. </w:t>
       </w:r>
       <w:r>
         <w:rPr>
@@ -13164,7 +13313,21 @@
         <w:rPr>
           <w:rFonts w:cs="Times New Roman"/>
         </w:rPr>
-        <w:t xml:space="preserve"> by MySQL include BLOB, Enum, and Binary besides the </w:t>
+        <w:t xml:space="preserve"> by MySQL include BLOB, </w:t>
+      </w:r>
+      <w:proofErr w:type="spellStart"/>
+      <w:r>
+        <w:rPr>
+          <w:rFonts w:cs="Times New Roman"/>
+        </w:rPr>
+        <w:t>Enum</w:t>
+      </w:r>
+      <w:proofErr w:type="spellEnd"/>
+      <w:r>
+        <w:rPr>
+          <w:rFonts w:cs="Times New Roman"/>
+        </w:rPr>
+        <w:t xml:space="preserve">, and Binary besides the </w:t>
       </w:r>
       <w:r>
         <w:rPr>
@@ -13279,39 +13442,76 @@
           <w:rStyle w:val="selectable"/>
           <w:rFonts w:cs="Times New Roman"/>
         </w:rPr>
-        <w:t xml:space="preserve">("MySQL :: MySQL 5.7 </w:t>
-      </w:r>
+        <w:t>("</w:t>
+      </w:r>
+      <w:proofErr w:type="gramStart"/>
       <w:r>
         <w:rPr>
           <w:rStyle w:val="selectable"/>
           <w:rFonts w:cs="Times New Roman"/>
         </w:rPr>
-        <w:t>reference manual…</w:t>
-      </w:r>
+        <w:t>MySQL :</w:t>
+      </w:r>
+      <w:proofErr w:type="gramEnd"/>
       <w:r>
         <w:rPr>
           <w:rStyle w:val="selectable"/>
           <w:rFonts w:cs="Times New Roman"/>
         </w:rPr>
-        <w:t>", n.d.)</w:t>
-      </w:r>
-      <w:r>
-        <w:rPr>
+        <w:t xml:space="preserve">: </w:t>
+      </w:r>
+      <w:proofErr w:type="spellStart"/>
+      <w:r>
+        <w:rPr>
+          <w:rStyle w:val="selectable"/>
           <w:rFonts w:cs="Times New Roman"/>
         </w:rPr>
+        <w:t>MySQL</w:t>
+      </w:r>
+      <w:proofErr w:type="spellEnd"/>
+      <w:r>
+        <w:rPr>
+          <w:rStyle w:val="selectable"/>
+          <w:rFonts w:cs="Times New Roman"/>
+        </w:rPr>
+        <w:t xml:space="preserve"> 5.7 </w:t>
+      </w:r>
+      <w:r>
+        <w:rPr>
+          <w:rStyle w:val="selectable"/>
+          <w:rFonts w:cs="Times New Roman"/>
+        </w:rPr>
+        <w:t>reference manual…</w:t>
+      </w:r>
+      <w:r>
+        <w:rPr>
+          <w:rStyle w:val="selectable"/>
+          <w:rFonts w:cs="Times New Roman"/>
+        </w:rPr>
+        <w:t xml:space="preserve">", </w:t>
+      </w:r>
+      <w:proofErr w:type="spellStart"/>
+      <w:r>
+        <w:rPr>
+          <w:rStyle w:val="selectable"/>
+          <w:rFonts w:cs="Times New Roman"/>
+        </w:rPr>
+        <w:t>n.d.</w:t>
+      </w:r>
+      <w:proofErr w:type="spellEnd"/>
+      <w:r>
+        <w:rPr>
+          <w:rStyle w:val="selectable"/>
+          <w:rFonts w:cs="Times New Roman"/>
+        </w:rPr>
+        <w:t>)</w:t>
+      </w:r>
+      <w:r>
+        <w:rPr>
+          <w:rFonts w:cs="Times New Roman"/>
+        </w:rPr>
         <w:t>.</w:t>
       </w:r>
-    </w:p>
-    <w:p/>
-    <w:p>
-      <w:pPr>
-        <w:pStyle w:val="Heading3"/>
-      </w:pPr>
-      <w:bookmarkStart w:id="21" w:name="_Toc466468751"/>
-      <w:r>
-        <w:t>GitHub Repository</w:t>
-      </w:r>
-      <w:bookmarkEnd w:id="21"/>
     </w:p>
     <w:p>
       <w:pPr>
@@ -13472,19 +13672,10 @@
           <w:rFonts w:cs="Times New Roman"/>
         </w:rPr>
       </w:pPr>
-    </w:p>
-    <w:p>
-      <w:pPr>
-        <w:spacing w:line="480" w:lineRule="auto"/>
+      <w:r>
         <w:rPr>
           <w:rFonts w:cs="Times New Roman"/>
         </w:rPr>
-      </w:pPr>
-      <w:r>
-        <w:rPr>
-          <w:rFonts w:cs="Times New Roman"/>
-        </w:rPr>
-        <w:lastRenderedPageBreak/>
         <w:t xml:space="preserve">GitHub workflow allows the </w:t>
       </w:r>
       <w:r>
@@ -13555,25 +13746,30 @@
           <w:rStyle w:val="selectable"/>
           <w:rFonts w:cs="Times New Roman"/>
         </w:rPr>
-        <w:t>("Build software better, together", n.d.)</w:t>
-      </w:r>
-      <w:r>
-        <w:rPr>
+        <w:t xml:space="preserve">("Build software better, together", </w:t>
+      </w:r>
+      <w:proofErr w:type="spellStart"/>
+      <w:r>
+        <w:rPr>
+          <w:rStyle w:val="selectable"/>
           <w:rFonts w:cs="Times New Roman"/>
         </w:rPr>
+        <w:t>n.d.</w:t>
+      </w:r>
+      <w:proofErr w:type="spellEnd"/>
+      <w:r>
+        <w:rPr>
+          <w:rStyle w:val="selectable"/>
+          <w:rFonts w:cs="Times New Roman"/>
+        </w:rPr>
+        <w:t>)</w:t>
+      </w:r>
+      <w:r>
+        <w:rPr>
+          <w:rFonts w:cs="Times New Roman"/>
+        </w:rPr>
         <w:t>.</w:t>
       </w:r>
-    </w:p>
-    <w:p/>
-    <w:p>
-      <w:pPr>
-        <w:pStyle w:val="Heading3"/>
-      </w:pPr>
-      <w:bookmarkStart w:id="22" w:name="_Toc466468752"/>
-      <w:r>
-        <w:t>Hash Password</w:t>
-      </w:r>
-      <w:bookmarkEnd w:id="22"/>
     </w:p>
     <w:p>
       <w:r>
@@ -13703,7 +13899,6 @@
           <w:id w:val="987744697"/>
           <w:citation/>
         </w:sdtPr>
-        <w:sdtEndPr/>
         <w:sdtContent>
           <w:r>
             <w:rPr>
@@ -13740,26 +13935,6 @@
       </w:sdt>
     </w:p>
     <w:p>
-      <w:pPr>
-        <w:rPr>
-          <w:lang w:val="en-NZ"/>
-        </w:rPr>
-      </w:pPr>
-    </w:p>
-    <w:p>
-      <w:pPr>
-        <w:pStyle w:val="Heading3"/>
-      </w:pPr>
-      <w:bookmarkStart w:id="23" w:name="_Toc466468753"/>
-      <w:r>
-        <w:t>SSL</w:t>
-      </w:r>
-      <w:r>
-        <w:t xml:space="preserve"> (Secure Sockets Layer)</w:t>
-      </w:r>
-      <w:bookmarkEnd w:id="23"/>
-    </w:p>
-    <w:p>
       <w:r>
         <w:t>SSL is a typical security technology for creating an encrypted link between a server and the client.</w:t>
       </w:r>
@@ -13777,7 +13952,6 @@
           <w:id w:val="-568502165"/>
           <w:citation/>
         </w:sdtPr>
-        <w:sdtEndPr/>
         <w:sdtContent>
           <w:r>
             <w:fldChar w:fldCharType="begin"/>
@@ -13828,35 +14002,46 @@
       <w:pPr>
         <w:pStyle w:val="Heading2"/>
       </w:pPr>
-      <w:bookmarkStart w:id="24" w:name="_Toc466028889"/>
-      <w:bookmarkStart w:id="25" w:name="_Toc466468754"/>
       <w:r>
         <w:lastRenderedPageBreak/>
-        <w:t>Server Side</w:t>
-      </w:r>
-      <w:bookmarkEnd w:id="24"/>
-      <w:bookmarkEnd w:id="25"/>
+        <w:t>Data Model Implementation</w:t>
+      </w:r>
     </w:p>
     <w:p>
       <w:pPr>
         <w:pStyle w:val="Heading2"/>
       </w:pPr>
-      <w:bookmarkStart w:id="26" w:name="_Toc466468755"/>
+      <w:bookmarkStart w:id="14" w:name="_Toc466468755"/>
       <w:r>
         <w:t>Client Side</w:t>
       </w:r>
-      <w:bookmarkEnd w:id="26"/>
+      <w:bookmarkEnd w:id="14"/>
+      <w:r>
+        <w:t xml:space="preserve"> Implementation</w:t>
+      </w:r>
     </w:p>
     <w:p>
       <w:pPr>
         <w:pStyle w:val="Heading3"/>
       </w:pPr>
-      <w:bookmarkStart w:id="27" w:name="_Toc466468756"/>
-      <w:r>
-        <w:t>Design</w:t>
-      </w:r>
-      <w:bookmarkEnd w:id="27"/>
+      <w:r>
+        <w:t xml:space="preserve">Graphic User </w:t>
+      </w:r>
+      <w:r>
+        <w:t>Interface Map</w:t>
+      </w:r>
     </w:p>
+    <w:p>
+      <w:pPr>
+        <w:pStyle w:val="Heading3"/>
+      </w:pPr>
+      <w:r>
+        <w:t>Class Diagram and Description</w:t>
+      </w:r>
+      <w:bookmarkStart w:id="15" w:name="_GoBack"/>
+      <w:bookmarkEnd w:id="15"/>
+    </w:p>
+    <w:p/>
     <w:p>
       <w:r>
         <w:t>The technique we used for designing the user interface for this application was to make the application predictable and simple for the user</w:t>
@@ -13866,7 +14051,6 @@
           <w:id w:val="-227616814"/>
           <w:citation/>
         </w:sdtPr>
-        <w:sdtEndPr/>
         <w:sdtContent>
           <w:r>
             <w:fldChar w:fldCharType="begin"/>
@@ -13967,7 +14151,15 @@
         </w:drawing>
       </w:r>
       <w:r>
-        <w:t>We used common UI elements and created consistency throughout the application. We decided to strategically use the colours of Unitec which are green, blue and white. We wanted to incorporate as much of Unitec as we could as we wanted staff and students to be familiar with the new application. As you can see the shades of green will help the user become more familiar with the application they are using. It will also make the application feel authentic and belong to Unitec.</w:t>
+        <w:t xml:space="preserve">We used common UI elements and created consistency throughout the application. We decided to strategically use the </w:t>
+      </w:r>
+      <w:proofErr w:type="spellStart"/>
+      <w:r>
+        <w:t>colours</w:t>
+      </w:r>
+      <w:proofErr w:type="spellEnd"/>
+      <w:r>
+        <w:t xml:space="preserve"> of Unitec which are green, blue and white. We wanted to incorporate as much of Unitec as we could as we wanted staff and students to be familiar with the new application. As you can see the shades of green will help the user become more familiar with the application they are using. It will also make the application feel authentic and belong to Unitec.</w:t>
       </w:r>
     </w:p>
     <w:p>
@@ -14002,11 +14194,11 @@
       <w:pPr>
         <w:pStyle w:val="Heading3"/>
       </w:pPr>
-      <w:bookmarkStart w:id="28" w:name="_Toc466468757"/>
+      <w:bookmarkStart w:id="16" w:name="_Toc466468757"/>
       <w:r>
         <w:t>Basic Interface Design</w:t>
       </w:r>
-      <w:bookmarkEnd w:id="28"/>
+      <w:bookmarkEnd w:id="16"/>
     </w:p>
     <w:p/>
     <w:p>
@@ -14357,12 +14549,12 @@
       <w:pPr>
         <w:pStyle w:val="Heading3"/>
       </w:pPr>
-      <w:bookmarkStart w:id="29" w:name="_Toc466468758"/>
+      <w:bookmarkStart w:id="17" w:name="_Toc466468758"/>
       <w:r>
         <w:lastRenderedPageBreak/>
         <w:t>Final User Interface Design</w:t>
       </w:r>
-      <w:bookmarkEnd w:id="29"/>
+      <w:bookmarkEnd w:id="17"/>
     </w:p>
     <w:p>
       <w:pPr>
@@ -14530,35 +14722,37 @@
     <w:p>
       <w:pPr>
         <w:pStyle w:val="Heading2"/>
-        <w:numPr>
-          <w:ilvl w:val="0"/>
-          <w:numId w:val="0"/>
-        </w:numPr>
-        <w:ind w:left="576" w:hanging="576"/>
-      </w:pPr>
+      </w:pPr>
+      <w:r>
+        <w:lastRenderedPageBreak/>
+        <w:t>Server</w:t>
+      </w:r>
+      <w:r>
+        <w:t xml:space="preserve"> Side Implementation</w:t>
+      </w:r>
     </w:p>
     <w:p>
       <w:pPr>
         <w:pStyle w:val="Heading1"/>
       </w:pPr>
-      <w:bookmarkStart w:id="30" w:name="_Toc466468759"/>
+      <w:bookmarkStart w:id="18" w:name="_Toc466468759"/>
       <w:r>
         <w:t>Testing</w:t>
       </w:r>
-      <w:r>
-        <w:t xml:space="preserve"> and performance</w:t>
-      </w:r>
-      <w:bookmarkEnd w:id="30"/>
+      <w:bookmarkEnd w:id="18"/>
     </w:p>
     <w:p>
       <w:pPr>
         <w:pStyle w:val="Heading3"/>
       </w:pPr>
-      <w:bookmarkStart w:id="31" w:name="_Toc466468760"/>
-      <w:r>
-        <w:t>Testing and Performance</w:t>
-      </w:r>
-      <w:bookmarkEnd w:id="31"/>
+      <w:bookmarkStart w:id="19" w:name="_Toc466468760"/>
+      <w:r>
+        <w:t xml:space="preserve">Testing </w:t>
+      </w:r>
+      <w:bookmarkEnd w:id="19"/>
+      <w:r>
+        <w:t>Plan and Results</w:t>
+      </w:r>
     </w:p>
     <w:p>
       <w:r>
@@ -15455,11 +15649,11 @@
       <w:pPr>
         <w:pStyle w:val="Heading3"/>
       </w:pPr>
-      <w:bookmarkStart w:id="32" w:name="_Toc466468761"/>
+      <w:bookmarkStart w:id="20" w:name="_Toc466468761"/>
       <w:r>
         <w:t>User acceptance testing</w:t>
       </w:r>
-      <w:bookmarkEnd w:id="32"/>
+      <w:bookmarkEnd w:id="20"/>
       <w:r>
         <w:tab/>
       </w:r>
@@ -18747,42 +18941,32 @@
       <w:pPr>
         <w:pStyle w:val="Heading1"/>
       </w:pPr>
-      <w:bookmarkStart w:id="33" w:name="_Toc466468762"/>
+      <w:bookmarkStart w:id="21" w:name="_Toc466468762"/>
       <w:r>
         <w:lastRenderedPageBreak/>
         <w:t>User Documentation</w:t>
       </w:r>
-      <w:bookmarkEnd w:id="33"/>
+      <w:bookmarkEnd w:id="21"/>
     </w:p>
     <w:p>
       <w:pPr>
         <w:pStyle w:val="Heading2"/>
       </w:pPr>
-      <w:bookmarkStart w:id="34" w:name="_Toc466468763"/>
-      <w:r>
-        <w:t>Technical</w:t>
-      </w:r>
-      <w:bookmarkEnd w:id="34"/>
+      <w:bookmarkStart w:id="22" w:name="_Toc466468764"/>
+      <w:r>
+        <w:t>User Functionality</w:t>
+      </w:r>
+      <w:bookmarkEnd w:id="22"/>
     </w:p>
     <w:p>
       <w:pPr>
-        <w:pStyle w:val="Heading2"/>
-      </w:pPr>
-      <w:bookmarkStart w:id="35" w:name="_Toc466468764"/>
-      <w:r>
-        <w:t>User Functionality</w:t>
-      </w:r>
-      <w:bookmarkEnd w:id="35"/>
-    </w:p>
-    <w:p>
-      <w:pPr>
         <w:pStyle w:val="Heading3"/>
       </w:pPr>
-      <w:bookmarkStart w:id="36" w:name="_Toc466468765"/>
+      <w:bookmarkStart w:id="23" w:name="_Toc466468765"/>
       <w:r>
         <w:t>Lecture</w:t>
       </w:r>
-      <w:bookmarkEnd w:id="36"/>
+      <w:bookmarkEnd w:id="23"/>
     </w:p>
     <w:p>
       <w:r>
@@ -18845,13 +19029,13 @@
       <w:pPr>
         <w:pStyle w:val="Heading3"/>
       </w:pPr>
-      <w:bookmarkStart w:id="37" w:name="_Toc465256826"/>
-      <w:bookmarkStart w:id="38" w:name="_Toc466468766"/>
+      <w:bookmarkStart w:id="24" w:name="_Toc465256826"/>
+      <w:bookmarkStart w:id="25" w:name="_Toc466468766"/>
       <w:r>
         <w:t>Student</w:t>
       </w:r>
-      <w:bookmarkEnd w:id="37"/>
-      <w:bookmarkEnd w:id="38"/>
+      <w:bookmarkEnd w:id="24"/>
+      <w:bookmarkEnd w:id="25"/>
     </w:p>
     <w:p>
       <w:r>
@@ -18915,11 +19099,11 @@
       <w:pPr>
         <w:pStyle w:val="Heading2"/>
       </w:pPr>
-      <w:bookmarkStart w:id="39" w:name="_Toc466468767"/>
+      <w:bookmarkStart w:id="26" w:name="_Toc466468767"/>
       <w:r>
         <w:t>Usage</w:t>
       </w:r>
-      <w:bookmarkEnd w:id="39"/>
+      <w:bookmarkEnd w:id="26"/>
     </w:p>
     <w:p>
       <w:r>
@@ -18947,42 +19131,44 @@
       <w:pPr>
         <w:pStyle w:val="Heading1"/>
       </w:pPr>
-      <w:bookmarkStart w:id="40" w:name="_Toc466468768"/>
+      <w:bookmarkStart w:id="27" w:name="_Toc466468768"/>
       <w:r>
         <w:lastRenderedPageBreak/>
         <w:t>Individual Contribution review</w:t>
       </w:r>
-      <w:bookmarkEnd w:id="40"/>
+      <w:bookmarkEnd w:id="27"/>
     </w:p>
     <w:p>
       <w:pPr>
         <w:pStyle w:val="Heading3"/>
       </w:pPr>
-      <w:bookmarkStart w:id="41" w:name="_Toc466468769"/>
+      <w:bookmarkStart w:id="28" w:name="_Toc466468769"/>
       <w:r>
         <w:t>Amelia</w:t>
       </w:r>
-      <w:bookmarkEnd w:id="41"/>
+      <w:bookmarkEnd w:id="28"/>
     </w:p>
     <w:p>
       <w:pPr>
         <w:pStyle w:val="Heading3"/>
       </w:pPr>
-      <w:bookmarkStart w:id="42" w:name="_Toc466468770"/>
+      <w:bookmarkStart w:id="29" w:name="_Toc466468770"/>
       <w:r>
         <w:t>Marzouq</w:t>
       </w:r>
-      <w:bookmarkEnd w:id="42"/>
+      <w:bookmarkEnd w:id="29"/>
     </w:p>
     <w:p>
       <w:pPr>
         <w:pStyle w:val="Heading3"/>
       </w:pPr>
-      <w:bookmarkStart w:id="43" w:name="_Toc466468771"/>
+      <w:bookmarkStart w:id="30" w:name="_Toc466468771"/>
+      <w:proofErr w:type="spellStart"/>
       <w:r>
         <w:t>Nawaf</w:t>
       </w:r>
-      <w:bookmarkEnd w:id="43"/>
+      <w:bookmarkEnd w:id="30"/>
+      <w:proofErr w:type="spellEnd"/>
       <w:r>
         <w:t xml:space="preserve"> </w:t>
       </w:r>
@@ -19003,35 +19189,37 @@
           <w:docGrid w:linePitch="360"/>
         </w:sectPr>
       </w:pPr>
-      <w:bookmarkStart w:id="44" w:name="_Toc466468772"/>
+      <w:bookmarkStart w:id="31" w:name="_Toc466468772"/>
+      <w:proofErr w:type="spellStart"/>
       <w:r>
         <w:t>Oshada</w:t>
       </w:r>
-      <w:bookmarkEnd w:id="44"/>
+      <w:bookmarkEnd w:id="31"/>
+      <w:proofErr w:type="spellEnd"/>
     </w:p>
     <w:p>
       <w:pPr>
         <w:pStyle w:val="Heading1"/>
       </w:pPr>
-      <w:bookmarkStart w:id="45" w:name="_Toc466468773"/>
+      <w:bookmarkStart w:id="32" w:name="_Toc466468773"/>
       <w:r>
         <w:lastRenderedPageBreak/>
         <w:t>Conclusion</w:t>
       </w:r>
-      <w:bookmarkEnd w:id="45"/>
+      <w:bookmarkEnd w:id="32"/>
     </w:p>
     <w:p>
       <w:pPr>
         <w:pStyle w:val="Heading2"/>
       </w:pPr>
-      <w:bookmarkStart w:id="46" w:name="_Toc466468774"/>
+      <w:bookmarkStart w:id="33" w:name="_Toc466468774"/>
       <w:r>
         <w:t>F</w:t>
       </w:r>
       <w:r>
         <w:t>uture Improvements</w:t>
       </w:r>
-      <w:bookmarkEnd w:id="46"/>
+      <w:bookmarkEnd w:id="33"/>
     </w:p>
     <w:p/>
     <w:p>
@@ -19148,7 +19336,6 @@
           <w:id w:val="-1602870646"/>
           <w:citation/>
         </w:sdtPr>
-        <w:sdtEndPr/>
         <w:sdtContent>
           <w:r>
             <w:fldChar w:fldCharType="begin"/>
@@ -19267,21 +19454,21 @@
       <w:pPr>
         <w:pStyle w:val="Heading2"/>
       </w:pPr>
-      <w:bookmarkStart w:id="47" w:name="_Toc466468775"/>
+      <w:bookmarkStart w:id="34" w:name="_Toc466468775"/>
       <w:r>
         <w:t>Recommendations</w:t>
       </w:r>
-      <w:bookmarkEnd w:id="47"/>
+      <w:bookmarkEnd w:id="34"/>
     </w:p>
     <w:p>
       <w:pPr>
         <w:pStyle w:val="Heading2"/>
       </w:pPr>
-      <w:bookmarkStart w:id="48" w:name="_Toc466468776"/>
+      <w:bookmarkStart w:id="35" w:name="_Toc466468776"/>
       <w:r>
         <w:t>Summary</w:t>
       </w:r>
-      <w:bookmarkEnd w:id="48"/>
+      <w:bookmarkEnd w:id="35"/>
     </w:p>
     <w:p>
       <w:pPr>
@@ -19304,22 +19491,22 @@
       <w:pPr>
         <w:pStyle w:val="Heading1"/>
       </w:pPr>
-      <w:bookmarkStart w:id="49" w:name="_Toc466468777"/>
+      <w:bookmarkStart w:id="36" w:name="_Toc466468777"/>
       <w:r>
         <w:lastRenderedPageBreak/>
         <w:t>Appendix A</w:t>
       </w:r>
-      <w:bookmarkEnd w:id="49"/>
+      <w:bookmarkEnd w:id="36"/>
     </w:p>
     <w:p>
       <w:pPr>
         <w:pStyle w:val="Heading2"/>
       </w:pPr>
-      <w:bookmarkStart w:id="50" w:name="_Toc466468778"/>
+      <w:bookmarkStart w:id="37" w:name="_Toc466468778"/>
       <w:r>
         <w:t>Project Planning</w:t>
       </w:r>
-      <w:bookmarkEnd w:id="50"/>
+      <w:bookmarkEnd w:id="37"/>
     </w:p>
     <w:p>
       <w:r>
@@ -19330,21 +19517,21 @@
       <w:pPr>
         <w:pStyle w:val="Heading2"/>
       </w:pPr>
-      <w:bookmarkStart w:id="51" w:name="_Toc466468779"/>
+      <w:bookmarkStart w:id="38" w:name="_Toc466468779"/>
       <w:r>
         <w:t>Meeting Logs</w:t>
       </w:r>
-      <w:bookmarkEnd w:id="51"/>
+      <w:bookmarkEnd w:id="38"/>
     </w:p>
     <w:p>
       <w:pPr>
         <w:pStyle w:val="Heading3"/>
       </w:pPr>
-      <w:bookmarkStart w:id="52" w:name="_Toc466468780"/>
+      <w:bookmarkStart w:id="39" w:name="_Toc466468780"/>
       <w:r>
         <w:t>Supervisor Meetings</w:t>
       </w:r>
-      <w:bookmarkEnd w:id="52"/>
+      <w:bookmarkEnd w:id="39"/>
     </w:p>
     <w:tbl>
       <w:tblPr>
@@ -19478,9 +19665,11 @@
             <w:pPr>
               <w:cnfStyle w:val="000000100000" w:firstRow="0" w:lastRow="0" w:firstColumn="0" w:lastColumn="0" w:oddVBand="0" w:evenVBand="0" w:oddHBand="1" w:evenHBand="0" w:firstRowFirstColumn="0" w:firstRowLastColumn="0" w:lastRowFirstColumn="0" w:lastRowLastColumn="0"/>
             </w:pPr>
+            <w:proofErr w:type="spellStart"/>
             <w:r>
               <w:t>Nawaf</w:t>
             </w:r>
+            <w:proofErr w:type="spellEnd"/>
           </w:p>
         </w:tc>
       </w:tr>
@@ -19546,17 +19735,21 @@
             <w:pPr>
               <w:cnfStyle w:val="000000000000" w:firstRow="0" w:lastRow="0" w:firstColumn="0" w:lastColumn="0" w:oddVBand="0" w:evenVBand="0" w:oddHBand="0" w:evenHBand="0" w:firstRowFirstColumn="0" w:firstRowLastColumn="0" w:lastRowFirstColumn="0" w:lastRowLastColumn="0"/>
             </w:pPr>
+            <w:proofErr w:type="spellStart"/>
             <w:r>
               <w:t>Nawaf</w:t>
             </w:r>
+            <w:proofErr w:type="spellEnd"/>
           </w:p>
           <w:p>
             <w:pPr>
               <w:cnfStyle w:val="000000000000" w:firstRow="0" w:lastRow="0" w:firstColumn="0" w:lastColumn="0" w:oddVBand="0" w:evenVBand="0" w:oddHBand="0" w:evenHBand="0" w:firstRowFirstColumn="0" w:firstRowLastColumn="0" w:lastRowFirstColumn="0" w:lastRowLastColumn="0"/>
             </w:pPr>
+            <w:proofErr w:type="spellStart"/>
             <w:r>
               <w:t>Oshada</w:t>
             </w:r>
+            <w:proofErr w:type="spellEnd"/>
           </w:p>
         </w:tc>
       </w:tr>
@@ -19628,17 +19821,21 @@
             <w:pPr>
               <w:cnfStyle w:val="000000100000" w:firstRow="0" w:lastRow="0" w:firstColumn="0" w:lastColumn="0" w:oddVBand="0" w:evenVBand="0" w:oddHBand="1" w:evenHBand="0" w:firstRowFirstColumn="0" w:firstRowLastColumn="0" w:lastRowFirstColumn="0" w:lastRowLastColumn="0"/>
             </w:pPr>
+            <w:proofErr w:type="spellStart"/>
             <w:r>
               <w:t>Nawaf</w:t>
             </w:r>
+            <w:proofErr w:type="spellEnd"/>
           </w:p>
           <w:p>
             <w:pPr>
               <w:cnfStyle w:val="000000100000" w:firstRow="0" w:lastRow="0" w:firstColumn="0" w:lastColumn="0" w:oddVBand="0" w:evenVBand="0" w:oddHBand="1" w:evenHBand="0" w:firstRowFirstColumn="0" w:firstRowLastColumn="0" w:lastRowFirstColumn="0" w:lastRowLastColumn="0"/>
             </w:pPr>
+            <w:proofErr w:type="spellStart"/>
             <w:r>
               <w:t>Oshada</w:t>
             </w:r>
+            <w:proofErr w:type="spellEnd"/>
           </w:p>
         </w:tc>
       </w:tr>
@@ -19704,9 +19901,11 @@
             <w:pPr>
               <w:cnfStyle w:val="000000000000" w:firstRow="0" w:lastRow="0" w:firstColumn="0" w:lastColumn="0" w:oddVBand="0" w:evenVBand="0" w:oddHBand="0" w:evenHBand="0" w:firstRowFirstColumn="0" w:firstRowLastColumn="0" w:lastRowFirstColumn="0" w:lastRowLastColumn="0"/>
             </w:pPr>
+            <w:proofErr w:type="spellStart"/>
             <w:r>
               <w:t>Nawaf</w:t>
             </w:r>
+            <w:proofErr w:type="spellEnd"/>
           </w:p>
         </w:tc>
       </w:tr>
@@ -19775,17 +19974,21 @@
             <w:pPr>
               <w:cnfStyle w:val="000000100000" w:firstRow="0" w:lastRow="0" w:firstColumn="0" w:lastColumn="0" w:oddVBand="0" w:evenVBand="0" w:oddHBand="1" w:evenHBand="0" w:firstRowFirstColumn="0" w:firstRowLastColumn="0" w:lastRowFirstColumn="0" w:lastRowLastColumn="0"/>
             </w:pPr>
+            <w:proofErr w:type="spellStart"/>
             <w:r>
               <w:t>Nawaf</w:t>
             </w:r>
+            <w:proofErr w:type="spellEnd"/>
           </w:p>
           <w:p>
             <w:pPr>
               <w:cnfStyle w:val="000000100000" w:firstRow="0" w:lastRow="0" w:firstColumn="0" w:lastColumn="0" w:oddVBand="0" w:evenVBand="0" w:oddHBand="1" w:evenHBand="0" w:firstRowFirstColumn="0" w:firstRowLastColumn="0" w:lastRowFirstColumn="0" w:lastRowLastColumn="0"/>
             </w:pPr>
+            <w:proofErr w:type="spellStart"/>
             <w:r>
               <w:t>Oshada</w:t>
             </w:r>
+            <w:proofErr w:type="spellEnd"/>
           </w:p>
         </w:tc>
       </w:tr>
@@ -19851,9 +20054,11 @@
             <w:pPr>
               <w:cnfStyle w:val="000000000000" w:firstRow="0" w:lastRow="0" w:firstColumn="0" w:lastColumn="0" w:oddVBand="0" w:evenVBand="0" w:oddHBand="0" w:evenHBand="0" w:firstRowFirstColumn="0" w:firstRowLastColumn="0" w:lastRowFirstColumn="0" w:lastRowLastColumn="0"/>
             </w:pPr>
+            <w:proofErr w:type="spellStart"/>
             <w:r>
               <w:t>Nawaf</w:t>
             </w:r>
+            <w:proofErr w:type="spellEnd"/>
           </w:p>
         </w:tc>
       </w:tr>
@@ -19922,9 +20127,11 @@
             <w:pPr>
               <w:cnfStyle w:val="000000100000" w:firstRow="0" w:lastRow="0" w:firstColumn="0" w:lastColumn="0" w:oddVBand="0" w:evenVBand="0" w:oddHBand="1" w:evenHBand="0" w:firstRowFirstColumn="0" w:firstRowLastColumn="0" w:lastRowFirstColumn="0" w:lastRowLastColumn="0"/>
             </w:pPr>
+            <w:proofErr w:type="spellStart"/>
             <w:r>
               <w:t>Nawaf</w:t>
             </w:r>
+            <w:proofErr w:type="spellEnd"/>
           </w:p>
         </w:tc>
       </w:tr>
@@ -20039,14 +20246,14 @@
       <w:pPr>
         <w:pStyle w:val="Heading3"/>
       </w:pPr>
-      <w:bookmarkStart w:id="53" w:name="_Toc466468781"/>
+      <w:bookmarkStart w:id="40" w:name="_Toc466468781"/>
       <w:r>
         <w:t>Bi-weekly</w:t>
       </w:r>
       <w:r>
         <w:t xml:space="preserve"> Meetings</w:t>
       </w:r>
-      <w:bookmarkEnd w:id="53"/>
+      <w:bookmarkEnd w:id="40"/>
       <w:r>
         <w:t xml:space="preserve"> </w:t>
       </w:r>
@@ -20232,9 +20439,11 @@
             <w:pPr>
               <w:cnfStyle w:val="000000000000" w:firstRow="0" w:lastRow="0" w:firstColumn="0" w:lastColumn="0" w:oddVBand="0" w:evenVBand="0" w:oddHBand="0" w:evenHBand="0" w:firstRowFirstColumn="0" w:firstRowLastColumn="0" w:lastRowFirstColumn="0" w:lastRowLastColumn="0"/>
             </w:pPr>
+            <w:proofErr w:type="spellStart"/>
             <w:r>
               <w:t>Nawaf</w:t>
             </w:r>
+            <w:proofErr w:type="spellEnd"/>
           </w:p>
         </w:tc>
       </w:tr>
@@ -20329,17 +20538,21 @@
             <w:pPr>
               <w:cnfStyle w:val="000000100000" w:firstRow="0" w:lastRow="0" w:firstColumn="0" w:lastColumn="0" w:oddVBand="0" w:evenVBand="0" w:oddHBand="1" w:evenHBand="0" w:firstRowFirstColumn="0" w:firstRowLastColumn="0" w:lastRowFirstColumn="0" w:lastRowLastColumn="0"/>
             </w:pPr>
+            <w:proofErr w:type="spellStart"/>
             <w:r>
               <w:t>Nawaf</w:t>
             </w:r>
+            <w:proofErr w:type="spellEnd"/>
           </w:p>
           <w:p>
             <w:pPr>
               <w:cnfStyle w:val="000000100000" w:firstRow="0" w:lastRow="0" w:firstColumn="0" w:lastColumn="0" w:oddVBand="0" w:evenVBand="0" w:oddHBand="1" w:evenHBand="0" w:firstRowFirstColumn="0" w:firstRowLastColumn="0" w:lastRowFirstColumn="0" w:lastRowLastColumn="0"/>
             </w:pPr>
+            <w:proofErr w:type="spellStart"/>
             <w:r>
               <w:t>Oshada</w:t>
             </w:r>
+            <w:proofErr w:type="spellEnd"/>
           </w:p>
         </w:tc>
       </w:tr>
@@ -20422,9 +20635,11 @@
             <w:pPr>
               <w:cnfStyle w:val="000000000000" w:firstRow="0" w:lastRow="0" w:firstColumn="0" w:lastColumn="0" w:oddVBand="0" w:evenVBand="0" w:oddHBand="0" w:evenHBand="0" w:firstRowFirstColumn="0" w:firstRowLastColumn="0" w:lastRowFirstColumn="0" w:lastRowLastColumn="0"/>
             </w:pPr>
+            <w:proofErr w:type="spellStart"/>
             <w:r>
               <w:t>Nawaf</w:t>
             </w:r>
+            <w:proofErr w:type="spellEnd"/>
           </w:p>
         </w:tc>
       </w:tr>
@@ -20443,8 +20658,13 @@
               <w:jc w:val="center"/>
             </w:pPr>
             <w:r>
-              <w:t>Did not attend Bi-weekly meeting (Progress report 3) Had meeting prviously</w:t>
-            </w:r>
+              <w:t xml:space="preserve">Did not attend Bi-weekly meeting (Progress report 3) Had meeting </w:t>
+            </w:r>
+            <w:proofErr w:type="spellStart"/>
+            <w:r>
+              <w:t>prviously</w:t>
+            </w:r>
+            <w:proofErr w:type="spellEnd"/>
           </w:p>
         </w:tc>
       </w:tr>
@@ -20518,9 +20738,11 @@
             <w:pPr>
               <w:cnfStyle w:val="000000000000" w:firstRow="0" w:lastRow="0" w:firstColumn="0" w:lastColumn="0" w:oddVBand="0" w:evenVBand="0" w:oddHBand="0" w:evenHBand="0" w:firstRowFirstColumn="0" w:firstRowLastColumn="0" w:lastRowFirstColumn="0" w:lastRowLastColumn="0"/>
             </w:pPr>
+            <w:proofErr w:type="spellStart"/>
             <w:r>
               <w:t>Oshada</w:t>
             </w:r>
+            <w:proofErr w:type="spellEnd"/>
           </w:p>
         </w:tc>
       </w:tr>
@@ -20530,11 +20752,11 @@
       <w:pPr>
         <w:pStyle w:val="Heading3"/>
       </w:pPr>
-      <w:bookmarkStart w:id="54" w:name="_Toc466468782"/>
+      <w:bookmarkStart w:id="41" w:name="_Toc466468782"/>
       <w:r>
         <w:t>Group Meetings</w:t>
       </w:r>
-      <w:bookmarkEnd w:id="54"/>
+      <w:bookmarkEnd w:id="41"/>
     </w:p>
     <w:tbl>
       <w:tblPr>
@@ -20675,9 +20897,11 @@
             <w:pPr>
               <w:cnfStyle w:val="000000100000" w:firstRow="0" w:lastRow="0" w:firstColumn="0" w:lastColumn="0" w:oddVBand="0" w:evenVBand="0" w:oddHBand="1" w:evenHBand="0" w:firstRowFirstColumn="0" w:firstRowLastColumn="0" w:lastRowFirstColumn="0" w:lastRowLastColumn="0"/>
             </w:pPr>
+            <w:proofErr w:type="spellStart"/>
             <w:r>
               <w:t>Nawaf</w:t>
             </w:r>
+            <w:proofErr w:type="spellEnd"/>
           </w:p>
         </w:tc>
       </w:tr>
@@ -20798,17 +21022,21 @@
             <w:pPr>
               <w:cnfStyle w:val="000000100000" w:firstRow="0" w:lastRow="0" w:firstColumn="0" w:lastColumn="0" w:oddVBand="0" w:evenVBand="0" w:oddHBand="1" w:evenHBand="0" w:firstRowFirstColumn="0" w:firstRowLastColumn="0" w:lastRowFirstColumn="0" w:lastRowLastColumn="0"/>
             </w:pPr>
+            <w:proofErr w:type="spellStart"/>
             <w:r>
               <w:t>Nawaf</w:t>
             </w:r>
+            <w:proofErr w:type="spellEnd"/>
           </w:p>
           <w:p>
             <w:pPr>
               <w:cnfStyle w:val="000000100000" w:firstRow="0" w:lastRow="0" w:firstColumn="0" w:lastColumn="0" w:oddVBand="0" w:evenVBand="0" w:oddHBand="1" w:evenHBand="0" w:firstRowFirstColumn="0" w:firstRowLastColumn="0" w:lastRowFirstColumn="0" w:lastRowLastColumn="0"/>
             </w:pPr>
+            <w:proofErr w:type="spellStart"/>
             <w:r>
               <w:t>Oshada</w:t>
             </w:r>
+            <w:proofErr w:type="spellEnd"/>
           </w:p>
         </w:tc>
       </w:tr>
@@ -20888,17 +21116,21 @@
             <w:pPr>
               <w:cnfStyle w:val="000000000000" w:firstRow="0" w:lastRow="0" w:firstColumn="0" w:lastColumn="0" w:oddVBand="0" w:evenVBand="0" w:oddHBand="0" w:evenHBand="0" w:firstRowFirstColumn="0" w:firstRowLastColumn="0" w:lastRowFirstColumn="0" w:lastRowLastColumn="0"/>
             </w:pPr>
+            <w:proofErr w:type="spellStart"/>
             <w:r>
               <w:t>Nawaf</w:t>
             </w:r>
+            <w:proofErr w:type="spellEnd"/>
           </w:p>
           <w:p>
             <w:pPr>
               <w:cnfStyle w:val="000000000000" w:firstRow="0" w:lastRow="0" w:firstColumn="0" w:lastColumn="0" w:oddVBand="0" w:evenVBand="0" w:oddHBand="0" w:evenHBand="0" w:firstRowFirstColumn="0" w:firstRowLastColumn="0" w:lastRowFirstColumn="0" w:lastRowLastColumn="0"/>
             </w:pPr>
+            <w:proofErr w:type="spellStart"/>
             <w:r>
               <w:t>Oshada</w:t>
             </w:r>
+            <w:proofErr w:type="spellEnd"/>
           </w:p>
         </w:tc>
       </w:tr>
@@ -20979,17 +21211,21 @@
             <w:pPr>
               <w:cnfStyle w:val="000000100000" w:firstRow="0" w:lastRow="0" w:firstColumn="0" w:lastColumn="0" w:oddVBand="0" w:evenVBand="0" w:oddHBand="1" w:evenHBand="0" w:firstRowFirstColumn="0" w:firstRowLastColumn="0" w:lastRowFirstColumn="0" w:lastRowLastColumn="0"/>
             </w:pPr>
+            <w:proofErr w:type="spellStart"/>
             <w:r>
               <w:t>Nawaf</w:t>
             </w:r>
+            <w:proofErr w:type="spellEnd"/>
           </w:p>
           <w:p>
             <w:pPr>
               <w:cnfStyle w:val="000000100000" w:firstRow="0" w:lastRow="0" w:firstColumn="0" w:lastColumn="0" w:oddVBand="0" w:evenVBand="0" w:oddHBand="1" w:evenHBand="0" w:firstRowFirstColumn="0" w:firstRowLastColumn="0" w:lastRowFirstColumn="0" w:lastRowLastColumn="0"/>
             </w:pPr>
+            <w:proofErr w:type="spellStart"/>
             <w:r>
               <w:t>Oshada</w:t>
             </w:r>
+            <w:proofErr w:type="spellEnd"/>
           </w:p>
         </w:tc>
       </w:tr>
@@ -21058,17 +21294,21 @@
             <w:pPr>
               <w:cnfStyle w:val="000000000000" w:firstRow="0" w:lastRow="0" w:firstColumn="0" w:lastColumn="0" w:oddVBand="0" w:evenVBand="0" w:oddHBand="0" w:evenHBand="0" w:firstRowFirstColumn="0" w:firstRowLastColumn="0" w:lastRowFirstColumn="0" w:lastRowLastColumn="0"/>
             </w:pPr>
+            <w:proofErr w:type="spellStart"/>
             <w:r>
               <w:t>Nawaf</w:t>
             </w:r>
+            <w:proofErr w:type="spellEnd"/>
           </w:p>
           <w:p>
             <w:pPr>
               <w:cnfStyle w:val="000000000000" w:firstRow="0" w:lastRow="0" w:firstColumn="0" w:lastColumn="0" w:oddVBand="0" w:evenVBand="0" w:oddHBand="0" w:evenHBand="0" w:firstRowFirstColumn="0" w:firstRowLastColumn="0" w:lastRowFirstColumn="0" w:lastRowLastColumn="0"/>
             </w:pPr>
+            <w:proofErr w:type="spellStart"/>
             <w:r>
               <w:t>Oshada</w:t>
             </w:r>
+            <w:proofErr w:type="spellEnd"/>
           </w:p>
         </w:tc>
       </w:tr>
@@ -21140,9 +21380,11 @@
             <w:pPr>
               <w:cnfStyle w:val="000000100000" w:firstRow="0" w:lastRow="0" w:firstColumn="0" w:lastColumn="0" w:oddVBand="0" w:evenVBand="0" w:oddHBand="1" w:evenHBand="0" w:firstRowFirstColumn="0" w:firstRowLastColumn="0" w:lastRowFirstColumn="0" w:lastRowLastColumn="0"/>
             </w:pPr>
+            <w:proofErr w:type="spellStart"/>
             <w:r>
               <w:t>Nawaf</w:t>
             </w:r>
+            <w:proofErr w:type="spellEnd"/>
           </w:p>
         </w:tc>
       </w:tr>
@@ -21211,17 +21453,21 @@
             <w:pPr>
               <w:cnfStyle w:val="000000000000" w:firstRow="0" w:lastRow="0" w:firstColumn="0" w:lastColumn="0" w:oddVBand="0" w:evenVBand="0" w:oddHBand="0" w:evenHBand="0" w:firstRowFirstColumn="0" w:firstRowLastColumn="0" w:lastRowFirstColumn="0" w:lastRowLastColumn="0"/>
             </w:pPr>
+            <w:proofErr w:type="spellStart"/>
             <w:r>
               <w:t>Nawaf</w:t>
             </w:r>
+            <w:proofErr w:type="spellEnd"/>
           </w:p>
           <w:p>
             <w:pPr>
               <w:cnfStyle w:val="000000000000" w:firstRow="0" w:lastRow="0" w:firstColumn="0" w:lastColumn="0" w:oddVBand="0" w:evenVBand="0" w:oddHBand="0" w:evenHBand="0" w:firstRowFirstColumn="0" w:firstRowLastColumn="0" w:lastRowFirstColumn="0" w:lastRowLastColumn="0"/>
             </w:pPr>
+            <w:proofErr w:type="spellStart"/>
             <w:r>
               <w:t>Oshada</w:t>
             </w:r>
+            <w:proofErr w:type="spellEnd"/>
           </w:p>
         </w:tc>
       </w:tr>
@@ -21293,17 +21539,21 @@
             <w:pPr>
               <w:cnfStyle w:val="000000100000" w:firstRow="0" w:lastRow="0" w:firstColumn="0" w:lastColumn="0" w:oddVBand="0" w:evenVBand="0" w:oddHBand="1" w:evenHBand="0" w:firstRowFirstColumn="0" w:firstRowLastColumn="0" w:lastRowFirstColumn="0" w:lastRowLastColumn="0"/>
             </w:pPr>
+            <w:proofErr w:type="spellStart"/>
             <w:r>
               <w:t>Nawaf</w:t>
             </w:r>
+            <w:proofErr w:type="spellEnd"/>
           </w:p>
           <w:p>
             <w:pPr>
               <w:cnfStyle w:val="000000100000" w:firstRow="0" w:lastRow="0" w:firstColumn="0" w:lastColumn="0" w:oddVBand="0" w:evenVBand="0" w:oddHBand="1" w:evenHBand="0" w:firstRowFirstColumn="0" w:firstRowLastColumn="0" w:lastRowFirstColumn="0" w:lastRowLastColumn="0"/>
             </w:pPr>
+            <w:proofErr w:type="spellStart"/>
             <w:r>
               <w:t>Oshada</w:t>
             </w:r>
+            <w:proofErr w:type="spellEnd"/>
           </w:p>
         </w:tc>
       </w:tr>
@@ -21372,17 +21622,21 @@
             <w:pPr>
               <w:cnfStyle w:val="000000000000" w:firstRow="0" w:lastRow="0" w:firstColumn="0" w:lastColumn="0" w:oddVBand="0" w:evenVBand="0" w:oddHBand="0" w:evenHBand="0" w:firstRowFirstColumn="0" w:firstRowLastColumn="0" w:lastRowFirstColumn="0" w:lastRowLastColumn="0"/>
             </w:pPr>
+            <w:proofErr w:type="spellStart"/>
             <w:r>
               <w:t>Nawaf</w:t>
             </w:r>
+            <w:proofErr w:type="spellEnd"/>
           </w:p>
           <w:p>
             <w:pPr>
               <w:cnfStyle w:val="000000000000" w:firstRow="0" w:lastRow="0" w:firstColumn="0" w:lastColumn="0" w:oddVBand="0" w:evenVBand="0" w:oddHBand="0" w:evenHBand="0" w:firstRowFirstColumn="0" w:firstRowLastColumn="0" w:lastRowFirstColumn="0" w:lastRowLastColumn="0"/>
             </w:pPr>
+            <w:proofErr w:type="spellStart"/>
             <w:r>
               <w:t>Oshada</w:t>
             </w:r>
+            <w:proofErr w:type="spellEnd"/>
           </w:p>
         </w:tc>
       </w:tr>
@@ -21451,17 +21705,21 @@
             <w:pPr>
               <w:cnfStyle w:val="000000100000" w:firstRow="0" w:lastRow="0" w:firstColumn="0" w:lastColumn="0" w:oddVBand="0" w:evenVBand="0" w:oddHBand="1" w:evenHBand="0" w:firstRowFirstColumn="0" w:firstRowLastColumn="0" w:lastRowFirstColumn="0" w:lastRowLastColumn="0"/>
             </w:pPr>
+            <w:proofErr w:type="spellStart"/>
             <w:r>
               <w:t>Nawaf</w:t>
             </w:r>
+            <w:proofErr w:type="spellEnd"/>
           </w:p>
           <w:p>
             <w:pPr>
               <w:cnfStyle w:val="000000100000" w:firstRow="0" w:lastRow="0" w:firstColumn="0" w:lastColumn="0" w:oddVBand="0" w:evenVBand="0" w:oddHBand="1" w:evenHBand="0" w:firstRowFirstColumn="0" w:firstRowLastColumn="0" w:lastRowFirstColumn="0" w:lastRowLastColumn="0"/>
             </w:pPr>
+            <w:proofErr w:type="spellStart"/>
             <w:r>
               <w:t>Oshada</w:t>
             </w:r>
+            <w:proofErr w:type="spellEnd"/>
           </w:p>
         </w:tc>
       </w:tr>
@@ -21527,17 +21785,21 @@
             <w:pPr>
               <w:cnfStyle w:val="000000000000" w:firstRow="0" w:lastRow="0" w:firstColumn="0" w:lastColumn="0" w:oddVBand="0" w:evenVBand="0" w:oddHBand="0" w:evenHBand="0" w:firstRowFirstColumn="0" w:firstRowLastColumn="0" w:lastRowFirstColumn="0" w:lastRowLastColumn="0"/>
             </w:pPr>
+            <w:proofErr w:type="spellStart"/>
             <w:r>
               <w:t>Nawaf</w:t>
             </w:r>
+            <w:proofErr w:type="spellEnd"/>
           </w:p>
           <w:p>
             <w:pPr>
               <w:cnfStyle w:val="000000000000" w:firstRow="0" w:lastRow="0" w:firstColumn="0" w:lastColumn="0" w:oddVBand="0" w:evenVBand="0" w:oddHBand="0" w:evenHBand="0" w:firstRowFirstColumn="0" w:firstRowLastColumn="0" w:lastRowFirstColumn="0" w:lastRowLastColumn="0"/>
             </w:pPr>
+            <w:proofErr w:type="spellStart"/>
             <w:r>
               <w:t>Oshada</w:t>
             </w:r>
+            <w:proofErr w:type="spellEnd"/>
           </w:p>
         </w:tc>
       </w:tr>
@@ -21607,17 +21869,21 @@
             <w:pPr>
               <w:cnfStyle w:val="000000100000" w:firstRow="0" w:lastRow="0" w:firstColumn="0" w:lastColumn="0" w:oddVBand="0" w:evenVBand="0" w:oddHBand="1" w:evenHBand="0" w:firstRowFirstColumn="0" w:firstRowLastColumn="0" w:lastRowFirstColumn="0" w:lastRowLastColumn="0"/>
             </w:pPr>
+            <w:proofErr w:type="spellStart"/>
             <w:r>
               <w:t>Nawaf</w:t>
             </w:r>
+            <w:proofErr w:type="spellEnd"/>
           </w:p>
           <w:p>
             <w:pPr>
               <w:cnfStyle w:val="000000100000" w:firstRow="0" w:lastRow="0" w:firstColumn="0" w:lastColumn="0" w:oddVBand="0" w:evenVBand="0" w:oddHBand="1" w:evenHBand="0" w:firstRowFirstColumn="0" w:firstRowLastColumn="0" w:lastRowFirstColumn="0" w:lastRowLastColumn="0"/>
             </w:pPr>
+            <w:proofErr w:type="spellStart"/>
             <w:r>
               <w:t>Oshada</w:t>
             </w:r>
+            <w:proofErr w:type="spellEnd"/>
           </w:p>
         </w:tc>
       </w:tr>
@@ -21683,17 +21949,21 @@
             <w:pPr>
               <w:cnfStyle w:val="000000000000" w:firstRow="0" w:lastRow="0" w:firstColumn="0" w:lastColumn="0" w:oddVBand="0" w:evenVBand="0" w:oddHBand="0" w:evenHBand="0" w:firstRowFirstColumn="0" w:firstRowLastColumn="0" w:lastRowFirstColumn="0" w:lastRowLastColumn="0"/>
             </w:pPr>
+            <w:proofErr w:type="spellStart"/>
             <w:r>
               <w:t>Nawaf</w:t>
             </w:r>
+            <w:proofErr w:type="spellEnd"/>
           </w:p>
           <w:p>
             <w:pPr>
               <w:cnfStyle w:val="000000000000" w:firstRow="0" w:lastRow="0" w:firstColumn="0" w:lastColumn="0" w:oddVBand="0" w:evenVBand="0" w:oddHBand="0" w:evenHBand="0" w:firstRowFirstColumn="0" w:firstRowLastColumn="0" w:lastRowFirstColumn="0" w:lastRowLastColumn="0"/>
             </w:pPr>
+            <w:proofErr w:type="spellStart"/>
             <w:r>
               <w:t>Oshada</w:t>
             </w:r>
+            <w:proofErr w:type="spellEnd"/>
           </w:p>
         </w:tc>
       </w:tr>
@@ -21762,9 +22032,11 @@
             <w:pPr>
               <w:cnfStyle w:val="000000100000" w:firstRow="0" w:lastRow="0" w:firstColumn="0" w:lastColumn="0" w:oddVBand="0" w:evenVBand="0" w:oddHBand="1" w:evenHBand="0" w:firstRowFirstColumn="0" w:firstRowLastColumn="0" w:lastRowFirstColumn="0" w:lastRowLastColumn="0"/>
             </w:pPr>
+            <w:proofErr w:type="spellStart"/>
             <w:r>
               <w:t>Nawaf</w:t>
             </w:r>
+            <w:proofErr w:type="spellEnd"/>
           </w:p>
         </w:tc>
       </w:tr>
@@ -21788,12 +22060,12 @@
       <w:pPr>
         <w:pStyle w:val="Heading2"/>
       </w:pPr>
-      <w:bookmarkStart w:id="55" w:name="_Toc466468783"/>
+      <w:bookmarkStart w:id="42" w:name="_Toc466468783"/>
       <w:r>
         <w:lastRenderedPageBreak/>
         <w:t>Supervisor Email records</w:t>
       </w:r>
-      <w:bookmarkEnd w:id="55"/>
+      <w:bookmarkEnd w:id="42"/>
     </w:p>
     <w:p>
       <w:r>
@@ -22374,31 +22646,31 @@
       <w:pPr>
         <w:pStyle w:val="Heading1"/>
       </w:pPr>
-      <w:bookmarkStart w:id="56" w:name="_Toc466468784"/>
+      <w:bookmarkStart w:id="43" w:name="_Toc466468784"/>
       <w:r>
         <w:t>Appendix B</w:t>
       </w:r>
-      <w:bookmarkEnd w:id="56"/>
+      <w:bookmarkEnd w:id="43"/>
     </w:p>
     <w:p>
       <w:pPr>
         <w:pStyle w:val="Heading2"/>
       </w:pPr>
-      <w:bookmarkStart w:id="57" w:name="_Toc466468785"/>
+      <w:bookmarkStart w:id="44" w:name="_Toc466468785"/>
       <w:r>
         <w:t>Client Code</w:t>
       </w:r>
-      <w:bookmarkEnd w:id="57"/>
+      <w:bookmarkEnd w:id="44"/>
     </w:p>
     <w:p>
       <w:pPr>
         <w:pStyle w:val="Heading2"/>
       </w:pPr>
-      <w:bookmarkStart w:id="58" w:name="_Toc466468786"/>
+      <w:bookmarkStart w:id="45" w:name="_Toc466468786"/>
       <w:r>
         <w:t>Server Code</w:t>
       </w:r>
-      <w:bookmarkEnd w:id="58"/>
+      <w:bookmarkEnd w:id="45"/>
     </w:p>
     <w:p>
       <w:pPr>
@@ -22416,13 +22688,13 @@
           <w:docGrid w:linePitch="360"/>
         </w:sectPr>
       </w:pPr>
-      <w:bookmarkStart w:id="59" w:name="_Toc466468787"/>
+      <w:bookmarkStart w:id="46" w:name="_Toc466468787"/>
       <w:r>
         <w:t>Database SQL Dump</w:t>
       </w:r>
-      <w:bookmarkEnd w:id="59"/>
+      <w:bookmarkEnd w:id="46"/>
     </w:p>
-    <w:bookmarkStart w:id="60" w:name="_Toc466468788" w:displacedByCustomXml="next"/>
+    <w:bookmarkStart w:id="47" w:name="_Toc466468788" w:displacedByCustomXml="next"/>
     <w:sdt>
       <w:sdtPr>
         <w:rPr>
@@ -22437,7 +22709,6 @@
           <w:docPartUnique/>
         </w:docPartObj>
       </w:sdtPr>
-      <w:sdtEndPr/>
       <w:sdtContent>
         <w:p>
           <w:pPr>
@@ -22446,14 +22717,13 @@
           <w:r>
             <w:t>Bibliography</w:t>
           </w:r>
-          <w:bookmarkEnd w:id="60"/>
+          <w:bookmarkEnd w:id="47"/>
         </w:p>
         <w:sdt>
           <w:sdtPr>
             <w:id w:val="111145805"/>
             <w:bibliography/>
           </w:sdtPr>
-          <w:sdtEndPr/>
           <w:sdtContent>
             <w:p>
               <w:pPr>
@@ -22865,11 +23135,11 @@
         <w:lastRenderedPageBreak/>
         <w:t xml:space="preserve"> </w:t>
       </w:r>
-      <w:bookmarkStart w:id="61" w:name="_Toc466468789"/>
+      <w:bookmarkStart w:id="48" w:name="_Toc466468789"/>
       <w:r>
         <w:t>Project proposal</w:t>
       </w:r>
-      <w:bookmarkEnd w:id="61"/>
+      <w:bookmarkEnd w:id="48"/>
     </w:p>
     <w:p/>
     <w:p>
@@ -22979,7 +23249,7 @@
           </mc:Choice>
           <mc:Fallback>
             <w:pict>
-              <v:shape w14:anchorId="7CED1397" id="Text_x0020_Box_x0020_9" o:spid="_x0000_s1030" type="#_x0000_t202" style="position:absolute;margin-left:50.25pt;margin-top:13.3pt;width:453.05pt;height:117.2pt;z-index:251670528;visibility:visible;mso-wrap-style:square;mso-width-percent:0;mso-height-percent:0;mso-wrap-distance-left:9pt;mso-wrap-distance-top:0;mso-wrap-distance-right:9pt;mso-wrap-distance-bottom:0;mso-position-horizontal:absolute;mso-position-horizontal-relative:text;mso-position-vertical:absolute;mso-position-vertical-relative:text;mso-width-percent:0;mso-height-percent:0;mso-width-relative:page;mso-height-relative:page;v-text-anchor:top" o:gfxdata="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" filled="f" fillcolor="yellow" stroked="f">
+              <v:shape w14:anchorId="7CED1397" id="Text Box 9" o:spid="_x0000_s1030" type="#_x0000_t202" style="position:absolute;margin-left:50.25pt;margin-top:13.3pt;width:453.05pt;height:117.2pt;z-index:251670528;visibility:visible;mso-wrap-style:square;mso-width-percent:0;mso-height-percent:0;mso-wrap-distance-left:9pt;mso-wrap-distance-top:0;mso-wrap-distance-right:9pt;mso-wrap-distance-bottom:0;mso-position-horizontal:absolute;mso-position-horizontal-relative:text;mso-position-vertical:absolute;mso-position-vertical-relative:text;mso-width-percent:0;mso-height-percent:0;mso-width-relative:page;mso-height-relative:page;v-text-anchor:top" o:gfxdata="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" filled="f" fillcolor="yellow" stroked="f">
                 <v:textbox>
                   <w:txbxContent>
                     <w:p>
@@ -23108,7 +23378,7 @@
           </mc:Choice>
           <mc:Fallback>
             <w:pict>
-              <v:shape w14:anchorId="0B7334CD" id="Text_x0020_Box_x0020_129" o:spid="_x0000_s1031" type="#_x0000_t202" style="position:absolute;margin-left:50.25pt;margin-top:725.95pt;width:523.4pt;height:25.95pt;z-index:251668480;visibility:visible;mso-wrap-style:square;mso-width-percent:1154;mso-height-percent:0;mso-wrap-distance-left:9pt;mso-wrap-distance-top:0;mso-wrap-distance-right:9pt;mso-wrap-distance-bottom:0;mso-position-horizontal:absolute;mso-position-horizontal-relative:page;mso-position-vertical:absolute;mso-position-vertical-relative:page;mso-width-percent:1154;mso-height-percent:0;mso-width-relative:margin;mso-height-relative:margin;v-text-anchor:top" o:gfxdata="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" filled="f" stroked="f" strokeweight=".5pt">
+              <v:shape w14:anchorId="0B7334CD" id="Text Box 129" o:spid="_x0000_s1031" type="#_x0000_t202" style="position:absolute;margin-left:50.25pt;margin-top:725.95pt;width:523.4pt;height:25.95pt;z-index:251668480;visibility:visible;mso-wrap-style:square;mso-width-percent:1154;mso-height-percent:0;mso-wrap-distance-left:9pt;mso-wrap-distance-top:0;mso-wrap-distance-right:9pt;mso-wrap-distance-bottom:0;mso-position-horizontal:absolute;mso-position-horizontal-relative:page;mso-position-vertical:absolute;mso-position-vertical-relative:page;mso-width-percent:1154;mso-height-percent:0;mso-width-relative:margin;mso-height-relative:margin;v-text-anchor:top" o:gfxdata="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" filled="f" stroked="f" strokeweight=".5pt">
                 <v:textbox style="mso-fit-shape-to-text:t" inset="1in,0,86.4pt,0">
                   <w:txbxContent>
                     <w:p>
@@ -23236,7 +23506,7 @@
           </mc:Choice>
           <mc:Fallback>
             <w:pict>
-              <v:rect w14:anchorId="45AAACAE" id="Rectangle_x0020_130" o:spid="_x0000_s1032" style="position:absolute;margin-left:479.2pt;margin-top:19.35pt;width:45.25pt;height:82.5pt;z-index:251667456;visibility:visible;mso-wrap-style:square;mso-width-percent:76;mso-height-percent:98;mso-wrap-distance-left:9pt;mso-wrap-distance-top:0;mso-wrap-distance-right:9pt;mso-wrap-distance-bottom:0;mso-position-horizontal:absolute;mso-position-horizontal-relative:page;mso-position-vertical:absolute;mso-position-vertical-relative:page;mso-width-percent:76;mso-height-percent:98;mso-width-relative:page;mso-height-relative:page;v-text-anchor:bottom" o:gfxdata="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" fillcolor="#5b9bd5" stroked="f" strokeweight="1pt">
+              <v:rect w14:anchorId="45AAACAE" id="Rectangle 130" o:spid="_x0000_s1032" style="position:absolute;margin-left:479.2pt;margin-top:19.35pt;width:45.25pt;height:82.5pt;z-index:251667456;visibility:visible;mso-wrap-style:square;mso-width-percent:76;mso-height-percent:98;mso-wrap-distance-left:9pt;mso-wrap-distance-top:0;mso-wrap-distance-right:9pt;mso-wrap-distance-bottom:0;mso-position-horizontal:absolute;mso-position-horizontal-relative:page;mso-position-vertical:absolute;mso-position-vertical-relative:page;mso-width-percent:76;mso-height-percent:98;mso-width-relative:page;mso-height-relative:page;v-text-anchor:bottom" o:gfxdata="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" fillcolor="#5b9bd5" stroked="f" strokeweight="1pt">
                 <v:path arrowok="t"/>
                 <o:lock v:ext="edit" aspectratio="t"/>
                 <v:textbox inset="3.6pt,,3.6pt">
@@ -23430,7 +23700,7 @@
           </mc:Choice>
           <mc:Fallback>
             <w:pict>
-              <v:shape w14:anchorId="449DA914" id="Text_x0020_Box_x0020_128" o:spid="_x0000_s1033" type="#_x0000_t202" style="position:absolute;left:0;text-align:left;margin-left:13pt;margin-top:469.1pt;width:567.05pt;height:15.15pt;z-index:251669504;visibility:visible;mso-wrap-style:square;mso-width-percent:0;mso-height-percent:0;mso-wrap-distance-left:9pt;mso-wrap-distance-top:0;mso-wrap-distance-right:9pt;mso-wrap-distance-bottom:0;mso-position-horizontal:absolute;mso-position-horizontal-relative:page;mso-position-vertical:absolute;mso-position-vertical-relative:margin;mso-width-percent:0;mso-height-percent:0;mso-width-relative:margin;mso-height-relative:margin;v-text-anchor:bottom" o:gfxdata="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" filled="f" stroked="f" strokeweight=".5pt">
+              <v:shape w14:anchorId="449DA914" id="Text Box 128" o:spid="_x0000_s1033" type="#_x0000_t202" style="position:absolute;left:0;text-align:left;margin-left:13pt;margin-top:469.1pt;width:567.05pt;height:15.15pt;z-index:251669504;visibility:visible;mso-wrap-style:square;mso-width-percent:0;mso-height-percent:0;mso-wrap-distance-left:9pt;mso-wrap-distance-top:0;mso-wrap-distance-right:9pt;mso-wrap-distance-bottom:0;mso-position-horizontal:absolute;mso-position-horizontal-relative:page;mso-position-vertical:absolute;mso-position-vertical-relative:margin;mso-width-percent:0;mso-height-percent:0;mso-width-relative:margin;mso-height-relative:margin;v-text-anchor:bottom" o:gfxdata="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" filled="f" stroked="f" strokeweight=".5pt">
                 <v:path arrowok="t"/>
                 <v:textbox style="mso-fit-shape-to-text:t" inset="1in,0,86.4pt,0">
                   <w:txbxContent>
@@ -25804,18 +26074,18 @@
         <w:spacing w:before="360" w:after="360" w:line="288" w:lineRule="auto"/>
         <w:ind w:left="357" w:hanging="357"/>
       </w:pPr>
-      <w:bookmarkStart w:id="62" w:name="_Toc152133060"/>
-      <w:bookmarkStart w:id="63" w:name="_Toc457422209"/>
-      <w:bookmarkStart w:id="64" w:name="_Toc457819229"/>
-      <w:bookmarkStart w:id="65" w:name="_Toc466468790"/>
+      <w:bookmarkStart w:id="49" w:name="_Toc152133060"/>
+      <w:bookmarkStart w:id="50" w:name="_Toc457422209"/>
+      <w:bookmarkStart w:id="51" w:name="_Toc457819229"/>
+      <w:bookmarkStart w:id="52" w:name="_Toc466468790"/>
       <w:r>
         <w:lastRenderedPageBreak/>
         <w:t>Executive Summary</w:t>
       </w:r>
-      <w:bookmarkEnd w:id="62"/>
-      <w:bookmarkEnd w:id="63"/>
-      <w:bookmarkEnd w:id="64"/>
-      <w:bookmarkEnd w:id="65"/>
+      <w:bookmarkEnd w:id="49"/>
+      <w:bookmarkEnd w:id="50"/>
+      <w:bookmarkEnd w:id="51"/>
+      <w:bookmarkEnd w:id="52"/>
     </w:p>
     <w:p>
       <w:pPr>
@@ -25896,7 +26166,25 @@
           <w:color w:val="000000"/>
           <w:sz w:val="24"/>
         </w:rPr>
-        <w:t>The proposal is to set up a computerised system with a common clear standard to reduce inefficiencies arising from inconsistent policies. More so the aim is to provide a useable solution to lessen the burden and frustrations experienced by both students and lecturers. The system will be deployed via a web-based application and mobile application allowing lecturers to advertise their availability to students requiring additional office hour access. The system will also offer both students and lecturers the ability to manage their office hour appointments.</w:t>
+        <w:t xml:space="preserve">The proposal is to set up a </w:t>
+      </w:r>
+      <w:proofErr w:type="spellStart"/>
+      <w:r>
+        <w:rPr>
+          <w:rFonts w:ascii="Calibri" w:hAnsi="Calibri"/>
+          <w:color w:val="000000"/>
+          <w:sz w:val="24"/>
+        </w:rPr>
+        <w:t>computerised</w:t>
+      </w:r>
+      <w:proofErr w:type="spellEnd"/>
+      <w:r>
+        <w:rPr>
+          <w:rFonts w:ascii="Calibri" w:hAnsi="Calibri"/>
+          <w:color w:val="000000"/>
+          <w:sz w:val="24"/>
+        </w:rPr>
+        <w:t xml:space="preserve"> system with a common clear standard to reduce inefficiencies arising from inconsistent policies. More so the aim is to provide a useable solution to lessen the burden and frustrations experienced by both students and lecturers. The system will be deployed via a web-based application and mobile application allowing lecturers to advertise their availability to students requiring additional office hour access. The system will also offer both students and lecturers the ability to manage their office hour appointments.</w:t>
       </w:r>
     </w:p>
     <w:p>
@@ -25919,22 +26207,22 @@
         <w:spacing w:before="360" w:after="360" w:line="288" w:lineRule="auto"/>
         <w:ind w:left="357" w:hanging="357"/>
       </w:pPr>
-      <w:bookmarkStart w:id="66" w:name="_Toc152133061"/>
-      <w:bookmarkStart w:id="67" w:name="_Toc457422210"/>
-      <w:bookmarkStart w:id="68" w:name="_Toc517081382"/>
+      <w:bookmarkStart w:id="53" w:name="_Toc152133061"/>
+      <w:bookmarkStart w:id="54" w:name="_Toc457422210"/>
+      <w:bookmarkStart w:id="55" w:name="_Toc517081382"/>
       <w:r>
         <w:br w:type="page"/>
       </w:r>
-      <w:bookmarkStart w:id="69" w:name="_Toc457819230"/>
-      <w:bookmarkStart w:id="70" w:name="_Toc466468791"/>
+      <w:bookmarkStart w:id="56" w:name="_Toc457819230"/>
+      <w:bookmarkStart w:id="57" w:name="_Toc466468791"/>
       <w:r>
         <w:lastRenderedPageBreak/>
         <w:t>Goal</w:t>
       </w:r>
-      <w:bookmarkEnd w:id="66"/>
-      <w:bookmarkEnd w:id="67"/>
-      <w:bookmarkEnd w:id="69"/>
-      <w:bookmarkEnd w:id="70"/>
+      <w:bookmarkEnd w:id="53"/>
+      <w:bookmarkEnd w:id="54"/>
+      <w:bookmarkEnd w:id="56"/>
+      <w:bookmarkEnd w:id="57"/>
     </w:p>
     <w:p>
       <w:pPr>
@@ -26109,13 +26397,13 @@
         <w:spacing w:before="360" w:after="360" w:line="288" w:lineRule="auto"/>
         <w:ind w:left="357" w:hanging="357"/>
       </w:pPr>
-      <w:bookmarkStart w:id="71" w:name="_Toc457819231"/>
-      <w:bookmarkStart w:id="72" w:name="_Toc466468792"/>
+      <w:bookmarkStart w:id="58" w:name="_Toc457819231"/>
+      <w:bookmarkStart w:id="59" w:name="_Toc466468792"/>
       <w:r>
         <w:t>Background</w:t>
       </w:r>
-      <w:bookmarkEnd w:id="71"/>
-      <w:bookmarkEnd w:id="72"/>
+      <w:bookmarkEnd w:id="58"/>
+      <w:bookmarkEnd w:id="59"/>
     </w:p>
     <w:p>
       <w:pPr>
@@ -26172,17 +26460,17 @@
         <w:spacing w:before="360" w:after="360" w:line="288" w:lineRule="auto"/>
         <w:ind w:left="357" w:hanging="357"/>
       </w:pPr>
-      <w:bookmarkStart w:id="73" w:name="_Toc152133063"/>
-      <w:bookmarkStart w:id="74" w:name="_Toc457422212"/>
-      <w:bookmarkStart w:id="75" w:name="_Toc457819232"/>
-      <w:bookmarkStart w:id="76" w:name="_Toc466468793"/>
+      <w:bookmarkStart w:id="60" w:name="_Toc152133063"/>
+      <w:bookmarkStart w:id="61" w:name="_Toc457422212"/>
+      <w:bookmarkStart w:id="62" w:name="_Toc457819232"/>
+      <w:bookmarkStart w:id="63" w:name="_Toc466468793"/>
       <w:r>
         <w:t>Objectives</w:t>
       </w:r>
-      <w:bookmarkEnd w:id="73"/>
-      <w:bookmarkEnd w:id="74"/>
-      <w:bookmarkEnd w:id="75"/>
-      <w:bookmarkEnd w:id="76"/>
+      <w:bookmarkEnd w:id="60"/>
+      <w:bookmarkEnd w:id="61"/>
+      <w:bookmarkEnd w:id="62"/>
+      <w:bookmarkEnd w:id="63"/>
     </w:p>
     <w:p>
       <w:pPr>
@@ -26278,12 +26566,21 @@
           <w:sz w:val="24"/>
         </w:rPr>
       </w:pPr>
+      <w:proofErr w:type="spellStart"/>
       <w:r>
         <w:rPr>
           <w:rFonts w:ascii="Calibri" w:hAnsi="Calibri"/>
           <w:sz w:val="24"/>
         </w:rPr>
-        <w:t>Minimise the time taken to set up an appointment.</w:t>
+        <w:t>Minimise</w:t>
+      </w:r>
+      <w:proofErr w:type="spellEnd"/>
+      <w:r>
+        <w:rPr>
+          <w:rFonts w:ascii="Calibri" w:hAnsi="Calibri"/>
+          <w:sz w:val="24"/>
+        </w:rPr>
+        <w:t xml:space="preserve"> the time taken to set up an appointment.</w:t>
       </w:r>
     </w:p>
     <w:p>
@@ -26402,17 +26699,17 @@
         <w:spacing w:before="360" w:after="360" w:line="288" w:lineRule="auto"/>
         <w:ind w:left="357" w:hanging="357"/>
       </w:pPr>
-      <w:bookmarkStart w:id="77" w:name="_Toc152133064"/>
-      <w:bookmarkStart w:id="78" w:name="_Toc457422213"/>
-      <w:bookmarkStart w:id="79" w:name="_Toc457819233"/>
-      <w:bookmarkStart w:id="80" w:name="_Toc466468794"/>
+      <w:bookmarkStart w:id="64" w:name="_Toc152133064"/>
+      <w:bookmarkStart w:id="65" w:name="_Toc457422213"/>
+      <w:bookmarkStart w:id="66" w:name="_Toc457819233"/>
+      <w:bookmarkStart w:id="67" w:name="_Toc466468794"/>
       <w:r>
         <w:t>Justification</w:t>
       </w:r>
-      <w:bookmarkEnd w:id="77"/>
-      <w:bookmarkEnd w:id="78"/>
-      <w:bookmarkEnd w:id="79"/>
-      <w:bookmarkEnd w:id="80"/>
+      <w:bookmarkEnd w:id="64"/>
+      <w:bookmarkEnd w:id="65"/>
+      <w:bookmarkEnd w:id="66"/>
+      <w:bookmarkEnd w:id="67"/>
     </w:p>
     <w:p>
       <w:pPr>
@@ -26607,18 +26904,18 @@
         <w:spacing w:before="360" w:after="360" w:line="288" w:lineRule="auto"/>
         <w:ind w:left="357" w:hanging="357"/>
       </w:pPr>
-      <w:bookmarkStart w:id="81" w:name="_Toc152133065"/>
-      <w:bookmarkStart w:id="82" w:name="_Toc457422214"/>
-      <w:bookmarkStart w:id="83" w:name="_Toc457819234"/>
-      <w:bookmarkStart w:id="84" w:name="_Toc466468795"/>
+      <w:bookmarkStart w:id="68" w:name="_Toc152133065"/>
+      <w:bookmarkStart w:id="69" w:name="_Toc457422214"/>
+      <w:bookmarkStart w:id="70" w:name="_Toc457819234"/>
+      <w:bookmarkStart w:id="71" w:name="_Toc466468795"/>
       <w:r>
         <w:lastRenderedPageBreak/>
         <w:t>Scope</w:t>
       </w:r>
-      <w:bookmarkEnd w:id="81"/>
-      <w:bookmarkEnd w:id="82"/>
-      <w:bookmarkEnd w:id="83"/>
-      <w:bookmarkEnd w:id="84"/>
+      <w:bookmarkEnd w:id="68"/>
+      <w:bookmarkEnd w:id="69"/>
+      <w:bookmarkEnd w:id="70"/>
+      <w:bookmarkEnd w:id="71"/>
     </w:p>
     <w:p>
       <w:pPr>
@@ -26695,7 +26992,23 @@
           <w:rFonts w:ascii="Calibri" w:hAnsi="Calibri"/>
           <w:sz w:val="24"/>
         </w:rPr>
-        <w:t>and mobile application is to provide greater standardisation and reduce current inefficiencies arising from inconsistent practices.</w:t>
+        <w:t xml:space="preserve">and mobile application is to provide greater </w:t>
+      </w:r>
+      <w:proofErr w:type="spellStart"/>
+      <w:r>
+        <w:rPr>
+          <w:rFonts w:ascii="Calibri" w:hAnsi="Calibri"/>
+          <w:sz w:val="24"/>
+        </w:rPr>
+        <w:t>standardisation</w:t>
+      </w:r>
+      <w:proofErr w:type="spellEnd"/>
+      <w:r>
+        <w:rPr>
+          <w:rFonts w:ascii="Calibri" w:hAnsi="Calibri"/>
+          <w:sz w:val="24"/>
+        </w:rPr>
+        <w:t xml:space="preserve"> and reduce current inefficiencies arising from inconsistent practices.</w:t>
       </w:r>
     </w:p>
     <w:p>
@@ -26843,15 +27156,15 @@
         </w:numPr>
         <w:spacing w:before="360" w:after="360" w:line="288" w:lineRule="auto"/>
       </w:pPr>
-      <w:bookmarkStart w:id="85" w:name="_Toc457819235"/>
-      <w:bookmarkStart w:id="86" w:name="_Toc466468796"/>
-      <w:bookmarkStart w:id="87" w:name="_Toc152133066"/>
-      <w:bookmarkStart w:id="88" w:name="_Toc457422215"/>
+      <w:bookmarkStart w:id="72" w:name="_Toc457819235"/>
+      <w:bookmarkStart w:id="73" w:name="_Toc466468796"/>
+      <w:bookmarkStart w:id="74" w:name="_Toc152133066"/>
+      <w:bookmarkStart w:id="75" w:name="_Toc457422215"/>
       <w:r>
         <w:t>Functional Requirements</w:t>
       </w:r>
-      <w:bookmarkEnd w:id="85"/>
-      <w:bookmarkEnd w:id="86"/>
+      <w:bookmarkEnd w:id="72"/>
+      <w:bookmarkEnd w:id="73"/>
     </w:p>
     <w:p>
       <w:pPr>
@@ -27251,15 +27564,15 @@
         </w:numPr>
         <w:spacing w:before="360" w:after="360" w:line="288" w:lineRule="auto"/>
       </w:pPr>
-      <w:bookmarkStart w:id="89" w:name="_Toc457819236"/>
-      <w:bookmarkStart w:id="90" w:name="_Toc466468797"/>
+      <w:bookmarkStart w:id="76" w:name="_Toc457819236"/>
+      <w:bookmarkStart w:id="77" w:name="_Toc466468797"/>
       <w:r>
         <w:t>Exclusions</w:t>
       </w:r>
-      <w:bookmarkEnd w:id="87"/>
-      <w:bookmarkEnd w:id="88"/>
-      <w:bookmarkEnd w:id="89"/>
-      <w:bookmarkEnd w:id="90"/>
+      <w:bookmarkEnd w:id="74"/>
+      <w:bookmarkEnd w:id="75"/>
+      <w:bookmarkEnd w:id="76"/>
+      <w:bookmarkEnd w:id="77"/>
     </w:p>
     <w:p>
       <w:pPr>
@@ -27365,17 +27678,17 @@
         <w:spacing w:before="360" w:after="360" w:line="288" w:lineRule="auto"/>
         <w:ind w:left="357" w:hanging="357"/>
       </w:pPr>
-      <w:bookmarkStart w:id="91" w:name="_Toc152133067"/>
-      <w:bookmarkStart w:id="92" w:name="_Toc457422216"/>
-      <w:bookmarkStart w:id="93" w:name="_Toc457819237"/>
-      <w:bookmarkStart w:id="94" w:name="_Toc466468798"/>
+      <w:bookmarkStart w:id="78" w:name="_Toc152133067"/>
+      <w:bookmarkStart w:id="79" w:name="_Toc457422216"/>
+      <w:bookmarkStart w:id="80" w:name="_Toc457819237"/>
+      <w:bookmarkStart w:id="81" w:name="_Toc466468798"/>
       <w:r>
         <w:t>Project Team</w:t>
       </w:r>
-      <w:bookmarkEnd w:id="91"/>
-      <w:bookmarkEnd w:id="92"/>
-      <w:bookmarkEnd w:id="93"/>
-      <w:bookmarkEnd w:id="94"/>
+      <w:bookmarkEnd w:id="78"/>
+      <w:bookmarkEnd w:id="79"/>
+      <w:bookmarkEnd w:id="80"/>
+      <w:bookmarkEnd w:id="81"/>
     </w:p>
     <w:p>
       <w:pPr>
@@ -27847,14 +28160,34 @@
                 <w:szCs w:val="24"/>
               </w:rPr>
             </w:pPr>
-            <w:r>
-              <w:rPr>
-                <w:rFonts w:ascii="Calibri" w:hAnsi="Calibri"/>
-                <w:sz w:val="24"/>
-                <w:szCs w:val="24"/>
-              </w:rPr>
-              <w:t>Nawaf Altuwayjiri</w:t>
-            </w:r>
+            <w:proofErr w:type="spellStart"/>
+            <w:r>
+              <w:rPr>
+                <w:rFonts w:ascii="Calibri" w:hAnsi="Calibri"/>
+                <w:sz w:val="24"/>
+                <w:szCs w:val="24"/>
+              </w:rPr>
+              <w:t>Nawaf</w:t>
+            </w:r>
+            <w:proofErr w:type="spellEnd"/>
+            <w:r>
+              <w:rPr>
+                <w:rFonts w:ascii="Calibri" w:hAnsi="Calibri"/>
+                <w:sz w:val="24"/>
+                <w:szCs w:val="24"/>
+              </w:rPr>
+              <w:t xml:space="preserve"> </w:t>
+            </w:r>
+            <w:proofErr w:type="spellStart"/>
+            <w:r>
+              <w:rPr>
+                <w:rFonts w:ascii="Calibri" w:hAnsi="Calibri"/>
+                <w:sz w:val="24"/>
+                <w:szCs w:val="24"/>
+              </w:rPr>
+              <w:t>Altuwayjiri</w:t>
+            </w:r>
+            <w:proofErr w:type="spellEnd"/>
           </w:p>
         </w:tc>
         <w:tc>
@@ -27975,6 +28308,7 @@
                 <w:szCs w:val="24"/>
               </w:rPr>
             </w:pPr>
+            <w:proofErr w:type="spellStart"/>
             <w:r>
               <w:rPr>
                 <w:rFonts w:asciiTheme="minorHAnsi" w:hAnsiTheme="minorHAnsi"/>
@@ -27983,6 +28317,7 @@
               </w:rPr>
               <w:t>Oshada</w:t>
             </w:r>
+            <w:proofErr w:type="spellEnd"/>
           </w:p>
         </w:tc>
         <w:tc>
@@ -28172,6 +28507,7 @@
                 <w:szCs w:val="24"/>
               </w:rPr>
             </w:pPr>
+            <w:proofErr w:type="spellStart"/>
             <w:r>
               <w:rPr>
                 <w:rStyle w:val="PageNumber"/>
@@ -28181,6 +28517,7 @@
               </w:rPr>
               <w:t>Sarrafpour</w:t>
             </w:r>
+            <w:proofErr w:type="spellEnd"/>
           </w:p>
         </w:tc>
         <w:tc>
@@ -28306,18 +28643,18 @@
         <w:spacing w:before="360" w:after="360" w:line="288" w:lineRule="auto"/>
         <w:ind w:left="357" w:hanging="357"/>
       </w:pPr>
-      <w:bookmarkStart w:id="95" w:name="_Toc152133068"/>
-      <w:bookmarkStart w:id="96" w:name="_Toc457422217"/>
-      <w:bookmarkStart w:id="97" w:name="_Toc457819238"/>
-      <w:bookmarkStart w:id="98" w:name="_Toc466468799"/>
+      <w:bookmarkStart w:id="82" w:name="_Toc152133068"/>
+      <w:bookmarkStart w:id="83" w:name="_Toc457422217"/>
+      <w:bookmarkStart w:id="84" w:name="_Toc457819238"/>
+      <w:bookmarkStart w:id="85" w:name="_Toc466468799"/>
       <w:r>
         <w:lastRenderedPageBreak/>
         <w:t>Methodology</w:t>
       </w:r>
-      <w:bookmarkEnd w:id="95"/>
-      <w:bookmarkEnd w:id="96"/>
-      <w:bookmarkEnd w:id="97"/>
-      <w:bookmarkEnd w:id="98"/>
+      <w:bookmarkEnd w:id="82"/>
+      <w:bookmarkEnd w:id="83"/>
+      <w:bookmarkEnd w:id="84"/>
+      <w:bookmarkEnd w:id="85"/>
     </w:p>
     <w:p>
       <w:pPr>
@@ -28376,7 +28713,23 @@
           <w:rFonts w:ascii="Calibri" w:hAnsi="Calibri"/>
           <w:sz w:val="24"/>
         </w:rPr>
-        <w:t>A more risk averse approach is to use an Agile methodology such as Scrum. Scrum development is achieved with sprints. Sprints would allow us to focus on delivering independent, tested features within manageable workloads, hence minimising risk as shown in the diagram below. This approach will allow us to plan, build, test and review each feature and then work on the next feature in a more structured and reliable fashion.</w:t>
+        <w:t xml:space="preserve">A more risk averse approach is to use an Agile methodology such as Scrum. Scrum development is achieved with sprints. Sprints would allow us to focus on delivering independent, tested features within manageable workloads, hence </w:t>
+      </w:r>
+      <w:proofErr w:type="spellStart"/>
+      <w:r>
+        <w:rPr>
+          <w:rFonts w:ascii="Calibri" w:hAnsi="Calibri"/>
+          <w:sz w:val="24"/>
+        </w:rPr>
+        <w:t>minimising</w:t>
+      </w:r>
+      <w:proofErr w:type="spellEnd"/>
+      <w:r>
+        <w:rPr>
+          <w:rFonts w:ascii="Calibri" w:hAnsi="Calibri"/>
+          <w:sz w:val="24"/>
+        </w:rPr>
+        <w:t xml:space="preserve"> risk as shown in the diagram below. This approach will allow us to plan, build, test and review each feature and then work on the next feature in a more structured and reliable fashion.</w:t>
       </w:r>
       <w:r>
         <w:t xml:space="preserve"> </w:t>
@@ -28494,21 +28847,21 @@
         <w:spacing w:before="360" w:after="360" w:line="288" w:lineRule="auto"/>
         <w:ind w:left="357" w:hanging="357"/>
       </w:pPr>
-      <w:bookmarkStart w:id="99" w:name="_Toc152133069"/>
-      <w:bookmarkStart w:id="100" w:name="_Toc457422218"/>
+      <w:bookmarkStart w:id="86" w:name="_Toc152133069"/>
+      <w:bookmarkStart w:id="87" w:name="_Toc457422218"/>
       <w:r>
         <w:br w:type="page"/>
       </w:r>
-      <w:bookmarkStart w:id="101" w:name="_Toc457819239"/>
-      <w:bookmarkStart w:id="102" w:name="_Toc466468800"/>
+      <w:bookmarkStart w:id="88" w:name="_Toc457819239"/>
+      <w:bookmarkStart w:id="89" w:name="_Toc466468800"/>
       <w:r>
         <w:lastRenderedPageBreak/>
         <w:t>Deliverables</w:t>
       </w:r>
-      <w:bookmarkEnd w:id="99"/>
-      <w:bookmarkEnd w:id="100"/>
-      <w:bookmarkEnd w:id="101"/>
-      <w:bookmarkEnd w:id="102"/>
+      <w:bookmarkEnd w:id="86"/>
+      <w:bookmarkEnd w:id="87"/>
+      <w:bookmarkEnd w:id="88"/>
+      <w:bookmarkEnd w:id="89"/>
     </w:p>
     <w:tbl>
       <w:tblPr>
@@ -29371,15 +29724,15 @@
         <w:spacing w:before="360" w:after="360" w:line="288" w:lineRule="auto"/>
         <w:ind w:left="357" w:hanging="357"/>
       </w:pPr>
-      <w:bookmarkStart w:id="103" w:name="_Toc457422219"/>
-      <w:bookmarkStart w:id="104" w:name="_Toc457819240"/>
-      <w:bookmarkStart w:id="105" w:name="_Toc466468801"/>
+      <w:bookmarkStart w:id="90" w:name="_Toc457422219"/>
+      <w:bookmarkStart w:id="91" w:name="_Toc457819240"/>
+      <w:bookmarkStart w:id="92" w:name="_Toc466468801"/>
       <w:r>
         <w:t>Milestones and Tasks</w:t>
       </w:r>
-      <w:bookmarkEnd w:id="103"/>
-      <w:bookmarkEnd w:id="104"/>
-      <w:bookmarkEnd w:id="105"/>
+      <w:bookmarkEnd w:id="90"/>
+      <w:bookmarkEnd w:id="91"/>
+      <w:bookmarkEnd w:id="92"/>
     </w:p>
     <w:p/>
     <w:tbl>
@@ -29578,8 +29931,17 @@
                 <w:rFonts w:ascii="Calibri" w:hAnsi="Calibri"/>
                 <w:sz w:val="24"/>
               </w:rPr>
-              <w:t>Proposal defence</w:t>
-            </w:r>
+              <w:t xml:space="preserve">Proposal </w:t>
+            </w:r>
+            <w:proofErr w:type="spellStart"/>
+            <w:r>
+              <w:rPr>
+                <w:rFonts w:ascii="Calibri" w:hAnsi="Calibri"/>
+                <w:sz w:val="24"/>
+              </w:rPr>
+              <w:t>defence</w:t>
+            </w:r>
+            <w:proofErr w:type="spellEnd"/>
           </w:p>
         </w:tc>
         <w:tc>
@@ -29600,7 +29962,39 @@
                 <w:rFonts w:ascii="Calibri" w:hAnsi="Calibri"/>
                 <w:sz w:val="24"/>
               </w:rPr>
-              <w:t>Presentation and defence in front  of panel</w:t>
+              <w:t xml:space="preserve">Presentation and </w:t>
+            </w:r>
+            <w:proofErr w:type="spellStart"/>
+            <w:r>
+              <w:rPr>
+                <w:rFonts w:ascii="Calibri" w:hAnsi="Calibri"/>
+                <w:sz w:val="24"/>
+              </w:rPr>
+              <w:t>defence</w:t>
+            </w:r>
+            <w:proofErr w:type="spellEnd"/>
+            <w:r>
+              <w:rPr>
+                <w:rFonts w:ascii="Calibri" w:hAnsi="Calibri"/>
+                <w:sz w:val="24"/>
+              </w:rPr>
+              <w:t xml:space="preserve"> in </w:t>
+            </w:r>
+            <w:proofErr w:type="gramStart"/>
+            <w:r>
+              <w:rPr>
+                <w:rFonts w:ascii="Calibri" w:hAnsi="Calibri"/>
+                <w:sz w:val="24"/>
+              </w:rPr>
+              <w:t>front  of</w:t>
+            </w:r>
+            <w:proofErr w:type="gramEnd"/>
+            <w:r>
+              <w:rPr>
+                <w:rFonts w:ascii="Calibri" w:hAnsi="Calibri"/>
+                <w:sz w:val="24"/>
+              </w:rPr>
+              <w:t xml:space="preserve"> panel</w:t>
             </w:r>
           </w:p>
         </w:tc>
@@ -29797,12 +30191,21 @@
                 <w:sz w:val="24"/>
               </w:rPr>
             </w:pPr>
-            <w:r>
-              <w:rPr>
-                <w:rFonts w:ascii="Calibri" w:hAnsi="Calibri"/>
-                <w:sz w:val="24"/>
-              </w:rPr>
-              <w:t>Finalise projects final documentation</w:t>
+            <w:proofErr w:type="spellStart"/>
+            <w:r>
+              <w:rPr>
+                <w:rFonts w:ascii="Calibri" w:hAnsi="Calibri"/>
+                <w:sz w:val="24"/>
+              </w:rPr>
+              <w:t>Finalise</w:t>
+            </w:r>
+            <w:proofErr w:type="spellEnd"/>
+            <w:r>
+              <w:rPr>
+                <w:rFonts w:ascii="Calibri" w:hAnsi="Calibri"/>
+                <w:sz w:val="24"/>
+              </w:rPr>
+              <w:t xml:space="preserve"> projects final documentation</w:t>
             </w:r>
           </w:p>
         </w:tc>
@@ -29835,8 +30238,17 @@
                 <w:rFonts w:ascii="Calibri" w:hAnsi="Calibri"/>
                 <w:sz w:val="24"/>
               </w:rPr>
-              <w:t xml:space="preserve"> and defence</w:t>
-            </w:r>
+              <w:t xml:space="preserve"> and </w:t>
+            </w:r>
+            <w:proofErr w:type="spellStart"/>
+            <w:r>
+              <w:rPr>
+                <w:rFonts w:ascii="Calibri" w:hAnsi="Calibri"/>
+                <w:sz w:val="24"/>
+              </w:rPr>
+              <w:t>defence</w:t>
+            </w:r>
+            <w:proofErr w:type="spellEnd"/>
           </w:p>
         </w:tc>
         <w:tc>
@@ -29919,8 +30331,8 @@
           <w:numId w:val="0"/>
         </w:numPr>
       </w:pPr>
-      <w:bookmarkStart w:id="106" w:name="_Toc152133071"/>
-      <w:bookmarkStart w:id="107" w:name="_Toc457422220"/>
+      <w:bookmarkStart w:id="93" w:name="_Toc152133071"/>
+      <w:bookmarkStart w:id="94" w:name="_Toc457422220"/>
     </w:p>
     <w:p>
       <w:pPr>
@@ -29947,16 +30359,16 @@
         <w:spacing w:before="360" w:after="360" w:line="288" w:lineRule="auto"/>
         <w:ind w:left="357" w:hanging="357"/>
       </w:pPr>
-      <w:bookmarkStart w:id="108" w:name="_Toc457819241"/>
-      <w:bookmarkStart w:id="109" w:name="_Toc466468802"/>
+      <w:bookmarkStart w:id="95" w:name="_Toc457819241"/>
+      <w:bookmarkStart w:id="96" w:name="_Toc466468802"/>
       <w:r>
         <w:lastRenderedPageBreak/>
         <w:t>Resource Requirements and Costs</w:t>
       </w:r>
-      <w:bookmarkEnd w:id="106"/>
-      <w:bookmarkEnd w:id="107"/>
-      <w:bookmarkEnd w:id="108"/>
-      <w:bookmarkEnd w:id="109"/>
+      <w:bookmarkEnd w:id="93"/>
+      <w:bookmarkEnd w:id="94"/>
+      <w:bookmarkEnd w:id="95"/>
+      <w:bookmarkEnd w:id="96"/>
     </w:p>
     <w:p>
       <w:pPr>
@@ -30982,6 +31394,7 @@
                 <w:sz w:val="24"/>
               </w:rPr>
             </w:pPr>
+            <w:proofErr w:type="spellStart"/>
             <w:r>
               <w:rPr>
                 <w:rFonts w:ascii="Calibri" w:hAnsi="Calibri"/>
@@ -30989,6 +31402,7 @@
               </w:rPr>
               <w:t>VisualStudio</w:t>
             </w:r>
+            <w:proofErr w:type="spellEnd"/>
           </w:p>
         </w:tc>
         <w:tc>
@@ -31090,6 +31504,7 @@
                 <w:sz w:val="24"/>
               </w:rPr>
             </w:pPr>
+            <w:proofErr w:type="spellStart"/>
             <w:r>
               <w:rPr>
                 <w:rFonts w:ascii="Calibri" w:hAnsi="Calibri"/>
@@ -31097,6 +31512,7 @@
               </w:rPr>
               <w:t>AndroidStudio</w:t>
             </w:r>
+            <w:proofErr w:type="spellEnd"/>
           </w:p>
         </w:tc>
         <w:tc>
@@ -31295,18 +31711,18 @@
         <w:spacing w:before="360" w:after="360" w:line="288" w:lineRule="auto"/>
         <w:ind w:left="357" w:hanging="357"/>
       </w:pPr>
-      <w:bookmarkStart w:id="110" w:name="_Toc152133072"/>
-      <w:bookmarkStart w:id="111" w:name="_Toc457422221"/>
-      <w:bookmarkStart w:id="112" w:name="_Toc457819242"/>
-      <w:bookmarkStart w:id="113" w:name="_Toc466468803"/>
+      <w:bookmarkStart w:id="97" w:name="_Toc152133072"/>
+      <w:bookmarkStart w:id="98" w:name="_Toc457422221"/>
+      <w:bookmarkStart w:id="99" w:name="_Toc457819242"/>
+      <w:bookmarkStart w:id="100" w:name="_Toc466468803"/>
       <w:r>
         <w:lastRenderedPageBreak/>
         <w:t>Risk Analysis Checklist</w:t>
       </w:r>
-      <w:bookmarkEnd w:id="110"/>
-      <w:bookmarkEnd w:id="111"/>
-      <w:bookmarkEnd w:id="112"/>
-      <w:bookmarkEnd w:id="113"/>
+      <w:bookmarkEnd w:id="97"/>
+      <w:bookmarkEnd w:id="98"/>
+      <w:bookmarkEnd w:id="99"/>
+      <w:bookmarkEnd w:id="100"/>
     </w:p>
     <w:p>
       <w:pPr>
@@ -31321,12 +31737,12 @@
           <w:szCs w:val="32"/>
         </w:rPr>
       </w:pPr>
-      <w:bookmarkStart w:id="114" w:name="_Toc517572793"/>
-      <w:bookmarkStart w:id="115" w:name="_Toc523807827"/>
-      <w:bookmarkStart w:id="116" w:name="_Toc152133073"/>
-      <w:bookmarkStart w:id="117" w:name="_Toc457422222"/>
-      <w:bookmarkStart w:id="118" w:name="_Toc457819243"/>
-      <w:bookmarkStart w:id="119" w:name="_Toc466468804"/>
+      <w:bookmarkStart w:id="101" w:name="_Toc517572793"/>
+      <w:bookmarkStart w:id="102" w:name="_Toc523807827"/>
+      <w:bookmarkStart w:id="103" w:name="_Toc152133073"/>
+      <w:bookmarkStart w:id="104" w:name="_Toc457422222"/>
+      <w:bookmarkStart w:id="105" w:name="_Toc457819243"/>
+      <w:bookmarkStart w:id="106" w:name="_Toc466468804"/>
       <w:r>
         <w:rPr>
           <w:sz w:val="32"/>
@@ -31349,12 +31765,12 @@
         <w:tab/>
         <w:t>Generic Risk Checklist</w:t>
       </w:r>
-      <w:bookmarkEnd w:id="114"/>
-      <w:bookmarkEnd w:id="115"/>
-      <w:bookmarkEnd w:id="116"/>
-      <w:bookmarkEnd w:id="117"/>
-      <w:bookmarkEnd w:id="118"/>
-      <w:bookmarkEnd w:id="119"/>
+      <w:bookmarkEnd w:id="101"/>
+      <w:bookmarkEnd w:id="102"/>
+      <w:bookmarkEnd w:id="103"/>
+      <w:bookmarkEnd w:id="104"/>
+      <w:bookmarkEnd w:id="105"/>
+      <w:bookmarkEnd w:id="106"/>
     </w:p>
     <w:p>
       <w:pPr>
@@ -31368,7 +31784,23 @@
           <w:rFonts w:ascii="Calibri" w:hAnsi="Calibri"/>
           <w:sz w:val="24"/>
         </w:rPr>
-        <w:t>The following risk checklist is a generic model and is used to give an overall (non-specific) picture of the project’s risk factors. It can be used to compare the relative risks to the organisation of a number of different projects.</w:t>
+        <w:t xml:space="preserve">The following risk checklist is a generic model and is used to give an overall (non-specific) picture of the project’s risk factors. It can be used to compare the relative risks to the </w:t>
+      </w:r>
+      <w:proofErr w:type="spellStart"/>
+      <w:r>
+        <w:rPr>
+          <w:rFonts w:ascii="Calibri" w:hAnsi="Calibri"/>
+          <w:sz w:val="24"/>
+        </w:rPr>
+        <w:t>organisation</w:t>
+      </w:r>
+      <w:proofErr w:type="spellEnd"/>
+      <w:r>
+        <w:rPr>
+          <w:rFonts w:ascii="Calibri" w:hAnsi="Calibri"/>
+          <w:sz w:val="24"/>
+        </w:rPr>
+        <w:t xml:space="preserve"> of a number of different projects.</w:t>
       </w:r>
     </w:p>
     <w:p>
@@ -38914,9 +39346,9 @@
         </w:numPr>
         <w:ind w:left="357" w:hanging="357"/>
       </w:pPr>
-      <w:bookmarkStart w:id="120" w:name="_Toc517572794"/>
-      <w:bookmarkStart w:id="121" w:name="_Toc523807828"/>
-      <w:bookmarkStart w:id="122" w:name="_Toc152133074"/>
+      <w:bookmarkStart w:id="107" w:name="_Toc517572794"/>
+      <w:bookmarkStart w:id="108" w:name="_Toc523807828"/>
+      <w:bookmarkStart w:id="109" w:name="_Toc152133074"/>
     </w:p>
     <w:p>
       <w:pPr>
@@ -38934,9 +39366,9 @@
       <w:r>
         <w:br w:type="page"/>
       </w:r>
-      <w:bookmarkStart w:id="123" w:name="_Toc457422223"/>
-      <w:bookmarkStart w:id="124" w:name="_Toc457819244"/>
-      <w:bookmarkStart w:id="125" w:name="_Toc466468805"/>
+      <w:bookmarkStart w:id="110" w:name="_Toc457422223"/>
+      <w:bookmarkStart w:id="111" w:name="_Toc457819244"/>
+      <w:bookmarkStart w:id="112" w:name="_Toc466468805"/>
       <w:r>
         <w:rPr>
           <w:sz w:val="32"/>
@@ -38960,12 +39392,12 @@
         <w:tab/>
         <w:t>Specific Project Risks</w:t>
       </w:r>
-      <w:bookmarkEnd w:id="120"/>
-      <w:bookmarkEnd w:id="121"/>
-      <w:bookmarkEnd w:id="122"/>
-      <w:bookmarkEnd w:id="123"/>
-      <w:bookmarkEnd w:id="124"/>
-      <w:bookmarkEnd w:id="125"/>
+      <w:bookmarkEnd w:id="107"/>
+      <w:bookmarkEnd w:id="108"/>
+      <w:bookmarkEnd w:id="109"/>
+      <w:bookmarkEnd w:id="110"/>
+      <w:bookmarkEnd w:id="111"/>
+      <w:bookmarkEnd w:id="112"/>
     </w:p>
     <w:p>
       <w:pPr>
@@ -40021,8 +40453,8 @@
         </w:numPr>
         <w:ind w:left="357"/>
       </w:pPr>
-      <w:bookmarkStart w:id="126" w:name="_Toc152133075"/>
-      <w:bookmarkStart w:id="127" w:name="_Toc457422224"/>
+      <w:bookmarkStart w:id="113" w:name="_Toc152133075"/>
+      <w:bookmarkStart w:id="114" w:name="_Toc457422224"/>
     </w:p>
     <w:p/>
     <w:p>
@@ -40036,15 +40468,15 @@
         <w:spacing w:before="360" w:after="360" w:line="288" w:lineRule="auto"/>
         <w:ind w:left="357" w:hanging="357"/>
       </w:pPr>
-      <w:bookmarkStart w:id="128" w:name="_Toc457819245"/>
-      <w:bookmarkStart w:id="129" w:name="_Toc466468806"/>
+      <w:bookmarkStart w:id="115" w:name="_Toc457819245"/>
+      <w:bookmarkStart w:id="116" w:name="_Toc466468806"/>
       <w:r>
         <w:t>Quality Assurance Process</w:t>
       </w:r>
-      <w:bookmarkEnd w:id="126"/>
-      <w:bookmarkEnd w:id="127"/>
-      <w:bookmarkEnd w:id="128"/>
-      <w:bookmarkEnd w:id="129"/>
+      <w:bookmarkEnd w:id="113"/>
+      <w:bookmarkEnd w:id="114"/>
+      <w:bookmarkEnd w:id="115"/>
+      <w:bookmarkEnd w:id="116"/>
     </w:p>
     <w:p>
       <w:pPr>
@@ -40127,22 +40559,22 @@
         <w:spacing w:before="360" w:after="360" w:line="288" w:lineRule="auto"/>
         <w:ind w:left="357" w:hanging="357"/>
       </w:pPr>
-      <w:bookmarkStart w:id="130" w:name="_Toc152133076"/>
-      <w:bookmarkStart w:id="131" w:name="_Toc457422225"/>
-      <w:bookmarkStart w:id="132" w:name="_Toc457819246"/>
-      <w:bookmarkStart w:id="133" w:name="_Toc466468807"/>
+      <w:bookmarkStart w:id="117" w:name="_Toc152133076"/>
+      <w:bookmarkStart w:id="118" w:name="_Toc457422225"/>
+      <w:bookmarkStart w:id="119" w:name="_Toc457819246"/>
+      <w:bookmarkStart w:id="120" w:name="_Toc466468807"/>
       <w:r>
         <w:lastRenderedPageBreak/>
         <w:t xml:space="preserve">Project </w:t>
       </w:r>
-      <w:bookmarkEnd w:id="68"/>
+      <w:bookmarkEnd w:id="55"/>
       <w:r>
         <w:t>Work Plan</w:t>
       </w:r>
-      <w:bookmarkEnd w:id="130"/>
-      <w:bookmarkEnd w:id="131"/>
-      <w:bookmarkEnd w:id="132"/>
-      <w:bookmarkEnd w:id="133"/>
+      <w:bookmarkEnd w:id="117"/>
+      <w:bookmarkEnd w:id="118"/>
+      <w:bookmarkEnd w:id="119"/>
+      <w:bookmarkEnd w:id="120"/>
     </w:p>
     <w:tbl>
       <w:tblPr>
@@ -40933,9 +41365,9 @@
           <w:numId w:val="0"/>
         </w:numPr>
       </w:pPr>
-      <w:bookmarkStart w:id="134" w:name="_Toc152133077"/>
-      <w:bookmarkStart w:id="135" w:name="_Toc457422226"/>
-      <w:bookmarkStart w:id="136" w:name="_Toc457819247"/>
+      <w:bookmarkStart w:id="121" w:name="_Toc152133077"/>
+      <w:bookmarkStart w:id="122" w:name="_Toc457422226"/>
+      <w:bookmarkStart w:id="123" w:name="_Toc457819247"/>
     </w:p>
     <w:p>
       <w:pPr>
@@ -40948,14 +41380,14 @@
         <w:spacing w:before="360" w:after="360" w:line="288" w:lineRule="auto"/>
         <w:ind w:left="357" w:hanging="357"/>
       </w:pPr>
-      <w:bookmarkStart w:id="137" w:name="_Toc466468808"/>
+      <w:bookmarkStart w:id="124" w:name="_Toc466468808"/>
       <w:r>
         <w:t>Intellectual Property</w:t>
       </w:r>
-      <w:bookmarkEnd w:id="134"/>
-      <w:bookmarkEnd w:id="135"/>
-      <w:bookmarkEnd w:id="136"/>
-      <w:bookmarkEnd w:id="137"/>
+      <w:bookmarkEnd w:id="121"/>
+      <w:bookmarkEnd w:id="122"/>
+      <w:bookmarkEnd w:id="123"/>
+      <w:bookmarkEnd w:id="124"/>
     </w:p>
     <w:p>
       <w:pPr>
@@ -40967,7 +41399,7 @@
           <w:lang w:eastAsia="en-NZ"/>
         </w:rPr>
       </w:pPr>
-      <w:bookmarkStart w:id="138" w:name="_Toc152133078"/>
+      <w:bookmarkStart w:id="125" w:name="_Toc152133078"/>
       <w:r>
         <w:rPr>
           <w:rFonts w:ascii="Calibri" w:hAnsi="Calibri" w:cs="Arial"/>
@@ -40975,7 +41407,27 @@
           <w:sz w:val="24"/>
           <w:lang w:eastAsia="en-NZ"/>
         </w:rPr>
-        <w:t>The deliverables created in this project will belong to Bahman Sarrafpour the project supervisor and the project team.</w:t>
+        <w:t xml:space="preserve">The deliverables created in this project will belong to Bahman </w:t>
+      </w:r>
+      <w:proofErr w:type="spellStart"/>
+      <w:r>
+        <w:rPr>
+          <w:rFonts w:ascii="Calibri" w:hAnsi="Calibri" w:cs="Arial"/>
+          <w:color w:val="000000"/>
+          <w:sz w:val="24"/>
+          <w:lang w:eastAsia="en-NZ"/>
+        </w:rPr>
+        <w:t>Sarrafpour</w:t>
+      </w:r>
+      <w:proofErr w:type="spellEnd"/>
+      <w:r>
+        <w:rPr>
+          <w:rFonts w:ascii="Calibri" w:hAnsi="Calibri" w:cs="Arial"/>
+          <w:color w:val="000000"/>
+          <w:sz w:val="24"/>
+          <w:lang w:eastAsia="en-NZ"/>
+        </w:rPr>
+        <w:t xml:space="preserve"> the project supervisor and the project team.</w:t>
       </w:r>
     </w:p>
     <w:p>
@@ -41000,16 +41452,16 @@
         <w:spacing w:before="360" w:after="360" w:line="288" w:lineRule="auto"/>
         <w:ind w:left="357" w:hanging="357"/>
       </w:pPr>
-      <w:bookmarkStart w:id="139" w:name="_Toc457422227"/>
-      <w:bookmarkStart w:id="140" w:name="_Toc457819248"/>
-      <w:bookmarkStart w:id="141" w:name="_Toc466468809"/>
+      <w:bookmarkStart w:id="126" w:name="_Toc457422227"/>
+      <w:bookmarkStart w:id="127" w:name="_Toc457819248"/>
+      <w:bookmarkStart w:id="128" w:name="_Toc466468809"/>
       <w:r>
         <w:t>Confidentiality</w:t>
       </w:r>
-      <w:bookmarkEnd w:id="138"/>
-      <w:bookmarkEnd w:id="139"/>
-      <w:bookmarkEnd w:id="140"/>
-      <w:bookmarkEnd w:id="141"/>
+      <w:bookmarkEnd w:id="125"/>
+      <w:bookmarkEnd w:id="126"/>
+      <w:bookmarkEnd w:id="127"/>
+      <w:bookmarkEnd w:id="128"/>
     </w:p>
     <w:p>
       <w:pPr>
@@ -41066,21 +41518,21 @@
         <w:spacing w:before="360" w:after="360" w:line="288" w:lineRule="auto"/>
         <w:ind w:left="357" w:hanging="357"/>
       </w:pPr>
-      <w:bookmarkStart w:id="142" w:name="_Toc152133079"/>
+      <w:bookmarkStart w:id="129" w:name="_Toc152133079"/>
       <w:r>
         <w:br w:type="page"/>
       </w:r>
-      <w:bookmarkStart w:id="143" w:name="_Toc457422228"/>
-      <w:bookmarkStart w:id="144" w:name="_Toc457819249"/>
-      <w:bookmarkStart w:id="145" w:name="_Toc466468810"/>
+      <w:bookmarkStart w:id="130" w:name="_Toc457422228"/>
+      <w:bookmarkStart w:id="131" w:name="_Toc457819249"/>
+      <w:bookmarkStart w:id="132" w:name="_Toc466468810"/>
       <w:r>
         <w:lastRenderedPageBreak/>
         <w:t>Declaration</w:t>
       </w:r>
-      <w:bookmarkEnd w:id="142"/>
-      <w:bookmarkEnd w:id="143"/>
-      <w:bookmarkEnd w:id="144"/>
-      <w:bookmarkEnd w:id="145"/>
+      <w:bookmarkEnd w:id="129"/>
+      <w:bookmarkEnd w:id="130"/>
+      <w:bookmarkEnd w:id="131"/>
+      <w:bookmarkEnd w:id="132"/>
     </w:p>
     <w:p>
       <w:pPr>
@@ -41543,21 +41995,21 @@
         <w:spacing w:before="360" w:after="360" w:line="288" w:lineRule="auto"/>
         <w:ind w:left="357" w:hanging="357"/>
       </w:pPr>
-      <w:bookmarkStart w:id="146" w:name="_Toc152133080"/>
+      <w:bookmarkStart w:id="133" w:name="_Toc152133080"/>
       <w:r>
         <w:br w:type="page"/>
       </w:r>
-      <w:bookmarkStart w:id="147" w:name="_Toc457422229"/>
-      <w:bookmarkStart w:id="148" w:name="_Toc457819250"/>
-      <w:bookmarkStart w:id="149" w:name="_Toc466468811"/>
+      <w:bookmarkStart w:id="134" w:name="_Toc457422229"/>
+      <w:bookmarkStart w:id="135" w:name="_Toc457819250"/>
+      <w:bookmarkStart w:id="136" w:name="_Toc466468811"/>
       <w:r>
         <w:lastRenderedPageBreak/>
         <w:t>Approvals</w:t>
       </w:r>
-      <w:bookmarkEnd w:id="146"/>
-      <w:bookmarkEnd w:id="147"/>
-      <w:bookmarkEnd w:id="148"/>
-      <w:bookmarkEnd w:id="149"/>
+      <w:bookmarkEnd w:id="133"/>
+      <w:bookmarkEnd w:id="134"/>
+      <w:bookmarkEnd w:id="135"/>
+      <w:bookmarkEnd w:id="136"/>
     </w:p>
     <w:p>
       <w:pPr>
@@ -41909,7 +42361,7 @@
           <w:rPr>
             <w:noProof/>
           </w:rPr>
-          <w:t>2</w:t>
+          <w:t>17</w:t>
         </w:r>
         <w:r>
           <w:rPr>
@@ -44920,7 +45372,7 @@
     </w:rPrDefault>
     <w:pPrDefault/>
   </w:docDefaults>
-  <w:latentStyles w:defLockedState="0" w:defUIPriority="99" w:defSemiHidden="0" w:defUnhideWhenUsed="0" w:defQFormat="0" w:count="380">
+  <w:latentStyles w:defLockedState="0" w:defUIPriority="99" w:defSemiHidden="0" w:defUnhideWhenUsed="0" w:defQFormat="0" w:count="382">
     <w:lsdException w:name="Normal" w:uiPriority="0" w:qFormat="1"/>
     <w:lsdException w:name="heading 1" w:uiPriority="0" w:qFormat="1"/>
     <w:lsdException w:name="heading 2" w:semiHidden="1" w:uiPriority="0" w:unhideWhenUsed="1" w:qFormat="1"/>
@@ -45026,7 +45478,6 @@
     <w:lsdException w:name="HTML Sample" w:semiHidden="1" w:unhideWhenUsed="1"/>
     <w:lsdException w:name="HTML Typewriter" w:semiHidden="1" w:unhideWhenUsed="1"/>
     <w:lsdException w:name="HTML Variable" w:semiHidden="1" w:unhideWhenUsed="1"/>
-    <w:lsdException w:name="Normal Table" w:semiHidden="1" w:unhideWhenUsed="1"/>
     <w:lsdException w:name="annotation subject" w:semiHidden="1" w:unhideWhenUsed="1"/>
     <w:lsdException w:name="No List" w:semiHidden="1" w:unhideWhenUsed="1"/>
     <w:lsdException w:name="Outline List 1" w:semiHidden="1" w:unhideWhenUsed="1"/>
@@ -45072,11 +45523,9 @@
     <w:lsdException w:name="Table Subtle 1" w:semiHidden="1" w:unhideWhenUsed="1"/>
     <w:lsdException w:name="Table Subtle 2" w:semiHidden="1" w:unhideWhenUsed="1"/>
     <w:lsdException w:name="Table Web 1" w:semiHidden="1" w:unhideWhenUsed="1"/>
-    <w:lsdException w:name="Table Web 2" w:semiHidden="1" w:unhideWhenUsed="1"/>
     <w:lsdException w:name="Table Web 3" w:semiHidden="1" w:unhideWhenUsed="1"/>
     <w:lsdException w:name="Balloon Text" w:semiHidden="1" w:unhideWhenUsed="1"/>
     <w:lsdException w:name="Table Grid" w:uiPriority="59"/>
-    <w:lsdException w:name="Table Theme" w:semiHidden="1" w:unhideWhenUsed="1"/>
     <w:lsdException w:name="Placeholder Text" w:semiHidden="1"/>
     <w:lsdException w:name="No Spacing" w:uiPriority="1" w:qFormat="1"/>
     <w:lsdException w:name="Light Shading" w:uiPriority="60"/>
@@ -45292,6 +45741,8 @@
     <w:lsdException w:name="List Table 5 Dark Accent 6" w:uiPriority="50"/>
     <w:lsdException w:name="List Table 6 Colorful Accent 6" w:uiPriority="51"/>
     <w:lsdException w:name="List Table 7 Colorful Accent 6" w:uiPriority="52"/>
+    <w:lsdException w:name="Mention" w:semiHidden="1" w:unhideWhenUsed="1"/>
+    <w:lsdException w:name="Smart Hyperlink" w:semiHidden="1" w:unhideWhenUsed="1"/>
   </w:latentStyles>
   <w:style w:type="paragraph" w:default="1" w:styleId="Normal">
     <w:name w:val="Normal"/>
@@ -48181,7 +48632,7 @@
 </file>
 
 <file path=customXml/itemProps2.xml><?xml version="1.0" encoding="utf-8"?>
-<ds:datastoreItem xmlns:ds="http://schemas.openxmlformats.org/officeDocument/2006/customXml" ds:itemID="{A213F5B0-1B70-8245-BC40-4ED2F2B36694}">
+<ds:datastoreItem xmlns:ds="http://schemas.openxmlformats.org/officeDocument/2006/customXml" ds:itemID="{AC78DC74-E400-824D-A02A-5CED82E40F6F}">
   <ds:schemaRefs>
     <ds:schemaRef ds:uri="http://schemas.openxmlformats.org/officeDocument/2006/bibliography"/>
   </ds:schemaRefs>

</xml_diff>